<commit_message>
fix typo QT manual
</commit_message>
<xml_diff>
--- a/KB/QuietTicket/QuietTicket-Manager-NL.docx
+++ b/KB/QuietTicket/QuietTicket-Manager-NL.docx
@@ -39,12 +39,7 @@
             <w:pStyle w:val="TOCHeading"/>
           </w:pPr>
           <w:r>
-            <w:t>Conten</w:t>
-          </w:r>
-          <w:bookmarkStart w:id="0" w:name="_GoBack"/>
-          <w:bookmarkEnd w:id="0"/>
-          <w:r>
-            <w:t>ts</w:t>
+            <w:t>Contents</w:t>
           </w:r>
         </w:p>
         <w:p>
@@ -69,7 +64,7 @@
           <w:r>
             <w:fldChar w:fldCharType="separate"/>
           </w:r>
-          <w:hyperlink w:anchor="_Toc29577548" w:history="1">
+          <w:hyperlink w:anchor="_Toc29720007" w:history="1">
             <w:r>
               <w:rPr>
                 <w:rStyle w:val="Hyperlink"/>
@@ -96,7 +91,7 @@
                 <w:noProof/>
                 <w:webHidden/>
               </w:rPr>
-              <w:instrText xml:space="preserve"> PAGEREF _Toc29577548 \h </w:instrText>
+              <w:instrText xml:space="preserve"> PAGEREF _Toc29720007 \h </w:instrText>
             </w:r>
             <w:r>
               <w:rPr>
@@ -140,7 +135,7 @@
               <w:lang w:eastAsia="en-GB"/>
             </w:rPr>
           </w:pPr>
-          <w:hyperlink w:anchor="_Toc29577549" w:history="1">
+          <w:hyperlink w:anchor="_Toc29720008" w:history="1">
             <w:r>
               <w:rPr>
                 <w:rStyle w:val="Hyperlink"/>
@@ -167,7 +162,7 @@
                 <w:noProof/>
                 <w:webHidden/>
               </w:rPr>
-              <w:instrText xml:space="preserve"> PAGEREF _Toc29577549 \h </w:instrText>
+              <w:instrText xml:space="preserve"> PAGEREF _Toc29720008 \h </w:instrText>
             </w:r>
             <w:r>
               <w:rPr>
@@ -211,7 +206,7 @@
               <w:lang w:eastAsia="en-GB"/>
             </w:rPr>
           </w:pPr>
-          <w:hyperlink w:anchor="_Toc29577550" w:history="1">
+          <w:hyperlink w:anchor="_Toc29720009" w:history="1">
             <w:r>
               <w:rPr>
                 <w:rStyle w:val="Hyperlink"/>
@@ -238,7 +233,7 @@
                 <w:noProof/>
                 <w:webHidden/>
               </w:rPr>
-              <w:instrText xml:space="preserve"> PAGEREF _Toc29577550 \h </w:instrText>
+              <w:instrText xml:space="preserve"> PAGEREF _Toc29720009 \h </w:instrText>
             </w:r>
             <w:r>
               <w:rPr>
@@ -282,7 +277,7 @@
               <w:lang w:eastAsia="en-GB"/>
             </w:rPr>
           </w:pPr>
-          <w:hyperlink w:anchor="_Toc29577551" w:history="1">
+          <w:hyperlink w:anchor="_Toc29720010" w:history="1">
             <w:r>
               <w:rPr>
                 <w:rStyle w:val="Hyperlink"/>
@@ -309,7 +304,7 @@
                 <w:noProof/>
                 <w:webHidden/>
               </w:rPr>
-              <w:instrText xml:space="preserve"> PAGEREF _Toc29577551 \h </w:instrText>
+              <w:instrText xml:space="preserve"> PAGEREF _Toc29720010 \h </w:instrText>
             </w:r>
             <w:r>
               <w:rPr>
@@ -353,7 +348,7 @@
               <w:lang w:eastAsia="en-GB"/>
             </w:rPr>
           </w:pPr>
-          <w:hyperlink w:anchor="_Toc29577552" w:history="1">
+          <w:hyperlink w:anchor="_Toc29720011" w:history="1">
             <w:r>
               <w:rPr>
                 <w:rStyle w:val="Hyperlink"/>
@@ -381,7 +376,7 @@
                 <w:noProof/>
                 <w:webHidden/>
               </w:rPr>
-              <w:instrText xml:space="preserve"> PAGEREF _Toc29577552 \h </w:instrText>
+              <w:instrText xml:space="preserve"> PAGEREF _Toc29720011 \h </w:instrText>
             </w:r>
             <w:r>
               <w:rPr>
@@ -424,7 +419,7 @@
               <w:lang w:val="en-GB" w:eastAsia="en-GB"/>
             </w:rPr>
           </w:pPr>
-          <w:hyperlink w:anchor="_Toc29577553" w:history="1">
+          <w:hyperlink w:anchor="_Toc29720012" w:history="1">
             <w:r>
               <w:rPr>
                 <w:rStyle w:val="Hyperlink"/>
@@ -452,7 +447,7 @@
                 <w:noProof/>
                 <w:webHidden/>
               </w:rPr>
-              <w:instrText xml:space="preserve"> PAGEREF _Toc29577553 \h </w:instrText>
+              <w:instrText xml:space="preserve"> PAGEREF _Toc29720012 \h </w:instrText>
             </w:r>
             <w:r>
               <w:rPr>
@@ -496,7 +491,7 @@
               <w:lang w:eastAsia="en-GB"/>
             </w:rPr>
           </w:pPr>
-          <w:hyperlink w:anchor="_Toc29577554" w:history="1">
+          <w:hyperlink w:anchor="_Toc29720013" w:history="1">
             <w:r>
               <w:rPr>
                 <w:rStyle w:val="Hyperlink"/>
@@ -523,7 +518,7 @@
                 <w:noProof/>
                 <w:webHidden/>
               </w:rPr>
-              <w:instrText xml:space="preserve"> PAGEREF _Toc29577554 \h </w:instrText>
+              <w:instrText xml:space="preserve"> PAGEREF _Toc29720013 \h </w:instrText>
             </w:r>
             <w:r>
               <w:rPr>
@@ -566,7 +561,7 @@
               <w:lang w:val="en-GB" w:eastAsia="en-GB"/>
             </w:rPr>
           </w:pPr>
-          <w:hyperlink w:anchor="_Toc29577555" w:history="1">
+          <w:hyperlink w:anchor="_Toc29720014" w:history="1">
             <w:r>
               <w:rPr>
                 <w:rStyle w:val="Hyperlink"/>
@@ -593,7 +588,7 @@
                 <w:noProof/>
                 <w:webHidden/>
               </w:rPr>
-              <w:instrText xml:space="preserve"> PAGEREF _Toc29577555 \h </w:instrText>
+              <w:instrText xml:space="preserve"> PAGEREF _Toc29720014 \h </w:instrText>
             </w:r>
             <w:r>
               <w:rPr>
@@ -636,7 +631,7 @@
               <w:lang w:val="en-GB" w:eastAsia="en-GB"/>
             </w:rPr>
           </w:pPr>
-          <w:hyperlink w:anchor="_Toc29577556" w:history="1">
+          <w:hyperlink w:anchor="_Toc29720015" w:history="1">
             <w:r>
               <w:rPr>
                 <w:rStyle w:val="Hyperlink"/>
@@ -663,7 +658,7 @@
                 <w:noProof/>
                 <w:webHidden/>
               </w:rPr>
-              <w:instrText xml:space="preserve"> PAGEREF _Toc29577556 \h </w:instrText>
+              <w:instrText xml:space="preserve"> PAGEREF _Toc29720015 \h </w:instrText>
             </w:r>
             <w:r>
               <w:rPr>
@@ -707,7 +702,7 @@
               <w:lang w:eastAsia="en-GB"/>
             </w:rPr>
           </w:pPr>
-          <w:hyperlink w:anchor="_Toc29577557" w:history="1">
+          <w:hyperlink w:anchor="_Toc29720016" w:history="1">
             <w:r>
               <w:rPr>
                 <w:rStyle w:val="Hyperlink"/>
@@ -734,7 +729,7 @@
                 <w:noProof/>
                 <w:webHidden/>
               </w:rPr>
-              <w:instrText xml:space="preserve"> PAGEREF _Toc29577557 \h </w:instrText>
+              <w:instrText xml:space="preserve"> PAGEREF _Toc29720016 \h </w:instrText>
             </w:r>
             <w:r>
               <w:rPr>
@@ -777,7 +772,7 @@
               <w:lang w:val="en-GB" w:eastAsia="en-GB"/>
             </w:rPr>
           </w:pPr>
-          <w:hyperlink w:anchor="_Toc29577558" w:history="1">
+          <w:hyperlink w:anchor="_Toc29720017" w:history="1">
             <w:r>
               <w:rPr>
                 <w:rStyle w:val="Hyperlink"/>
@@ -804,7 +799,7 @@
                 <w:noProof/>
                 <w:webHidden/>
               </w:rPr>
-              <w:instrText xml:space="preserve"> PAGEREF _Toc29577558 \h </w:instrText>
+              <w:instrText xml:space="preserve"> PAGEREF _Toc29720017 \h </w:instrText>
             </w:r>
             <w:r>
               <w:rPr>
@@ -847,7 +842,7 @@
               <w:lang w:val="en-GB" w:eastAsia="en-GB"/>
             </w:rPr>
           </w:pPr>
-          <w:hyperlink w:anchor="_Toc29577559" w:history="1">
+          <w:hyperlink w:anchor="_Toc29720018" w:history="1">
             <w:r>
               <w:rPr>
                 <w:rStyle w:val="Hyperlink"/>
@@ -874,7 +869,7 @@
                 <w:noProof/>
                 <w:webHidden/>
               </w:rPr>
-              <w:instrText xml:space="preserve"> PAGEREF _Toc29577559 \h </w:instrText>
+              <w:instrText xml:space="preserve"> PAGEREF _Toc29720018 \h </w:instrText>
             </w:r>
             <w:r>
               <w:rPr>
@@ -917,7 +912,7 @@
               <w:lang w:val="en-GB" w:eastAsia="en-GB"/>
             </w:rPr>
           </w:pPr>
-          <w:hyperlink w:anchor="_Toc29577560" w:history="1">
+          <w:hyperlink w:anchor="_Toc29720019" w:history="1">
             <w:r>
               <w:rPr>
                 <w:rStyle w:val="Hyperlink"/>
@@ -944,7 +939,7 @@
                 <w:noProof/>
                 <w:webHidden/>
               </w:rPr>
-              <w:instrText xml:space="preserve"> PAGEREF _Toc29577560 \h </w:instrText>
+              <w:instrText xml:space="preserve"> PAGEREF _Toc29720019 \h </w:instrText>
             </w:r>
             <w:r>
               <w:rPr>
@@ -987,7 +982,7 @@
               <w:lang w:val="en-GB" w:eastAsia="en-GB"/>
             </w:rPr>
           </w:pPr>
-          <w:hyperlink w:anchor="_Toc29577561" w:history="1">
+          <w:hyperlink w:anchor="_Toc29720020" w:history="1">
             <w:r>
               <w:rPr>
                 <w:rStyle w:val="Hyperlink"/>
@@ -1014,7 +1009,7 @@
                 <w:noProof/>
                 <w:webHidden/>
               </w:rPr>
-              <w:instrText xml:space="preserve"> PAGEREF _Toc29577561 \h </w:instrText>
+              <w:instrText xml:space="preserve"> PAGEREF _Toc29720020 \h </w:instrText>
             </w:r>
             <w:r>
               <w:rPr>
@@ -1057,7 +1052,7 @@
               <w:lang w:val="en-GB" w:eastAsia="en-GB"/>
             </w:rPr>
           </w:pPr>
-          <w:hyperlink w:anchor="_Toc29577562" w:history="1">
+          <w:hyperlink w:anchor="_Toc29720021" w:history="1">
             <w:r>
               <w:rPr>
                 <w:rStyle w:val="Hyperlink"/>
@@ -1085,7 +1080,7 @@
                 <w:noProof/>
                 <w:webHidden/>
               </w:rPr>
-              <w:instrText xml:space="preserve"> PAGEREF _Toc29577562 \h </w:instrText>
+              <w:instrText xml:space="preserve"> PAGEREF _Toc29720021 \h </w:instrText>
             </w:r>
             <w:r>
               <w:rPr>
@@ -1128,7 +1123,7 @@
               <w:lang w:val="en-GB" w:eastAsia="en-GB"/>
             </w:rPr>
           </w:pPr>
-          <w:hyperlink w:anchor="_Toc29577563" w:history="1">
+          <w:hyperlink w:anchor="_Toc29720022" w:history="1">
             <w:r>
               <w:rPr>
                 <w:rStyle w:val="Hyperlink"/>
@@ -1156,7 +1151,7 @@
                 <w:noProof/>
                 <w:webHidden/>
               </w:rPr>
-              <w:instrText xml:space="preserve"> PAGEREF _Toc29577563 \h </w:instrText>
+              <w:instrText xml:space="preserve"> PAGEREF _Toc29720022 \h </w:instrText>
             </w:r>
             <w:r>
               <w:rPr>
@@ -1199,7 +1194,7 @@
               <w:lang w:val="en-GB" w:eastAsia="en-GB"/>
             </w:rPr>
           </w:pPr>
-          <w:hyperlink w:anchor="_Toc29577564" w:history="1">
+          <w:hyperlink w:anchor="_Toc29720023" w:history="1">
             <w:r>
               <w:rPr>
                 <w:rStyle w:val="Hyperlink"/>
@@ -1226,7 +1221,7 @@
                 <w:noProof/>
                 <w:webHidden/>
               </w:rPr>
-              <w:instrText xml:space="preserve"> PAGEREF _Toc29577564 \h </w:instrText>
+              <w:instrText xml:space="preserve"> PAGEREF _Toc29720023 \h </w:instrText>
             </w:r>
             <w:r>
               <w:rPr>
@@ -1269,7 +1264,7 @@
               <w:lang w:val="en-GB" w:eastAsia="en-GB"/>
             </w:rPr>
           </w:pPr>
-          <w:hyperlink w:anchor="_Toc29577565" w:history="1">
+          <w:hyperlink w:anchor="_Toc29720024" w:history="1">
             <w:r>
               <w:rPr>
                 <w:rStyle w:val="Hyperlink"/>
@@ -1296,7 +1291,7 @@
                 <w:noProof/>
                 <w:webHidden/>
               </w:rPr>
-              <w:instrText xml:space="preserve"> PAGEREF _Toc29577565 \h </w:instrText>
+              <w:instrText xml:space="preserve"> PAGEREF _Toc29720024 \h </w:instrText>
             </w:r>
             <w:r>
               <w:rPr>
@@ -1339,7 +1334,7 @@
               <w:lang w:val="en-GB" w:eastAsia="en-GB"/>
             </w:rPr>
           </w:pPr>
-          <w:hyperlink w:anchor="_Toc29577566" w:history="1">
+          <w:hyperlink w:anchor="_Toc29720025" w:history="1">
             <w:r>
               <w:rPr>
                 <w:rStyle w:val="Hyperlink"/>
@@ -1366,7 +1361,7 @@
                 <w:noProof/>
                 <w:webHidden/>
               </w:rPr>
-              <w:instrText xml:space="preserve"> PAGEREF _Toc29577566 \h </w:instrText>
+              <w:instrText xml:space="preserve"> PAGEREF _Toc29720025 \h </w:instrText>
             </w:r>
             <w:r>
               <w:rPr>
@@ -1409,7 +1404,7 @@
               <w:lang w:val="en-GB" w:eastAsia="en-GB"/>
             </w:rPr>
           </w:pPr>
-          <w:hyperlink w:anchor="_Toc29577567" w:history="1">
+          <w:hyperlink w:anchor="_Toc29720026" w:history="1">
             <w:r>
               <w:rPr>
                 <w:rStyle w:val="Hyperlink"/>
@@ -1436,7 +1431,7 @@
                 <w:noProof/>
                 <w:webHidden/>
               </w:rPr>
-              <w:instrText xml:space="preserve"> PAGEREF _Toc29577567 \h </w:instrText>
+              <w:instrText xml:space="preserve"> PAGEREF _Toc29720026 \h </w:instrText>
             </w:r>
             <w:r>
               <w:rPr>
@@ -1479,7 +1474,7 @@
               <w:lang w:val="en-GB" w:eastAsia="en-GB"/>
             </w:rPr>
           </w:pPr>
-          <w:hyperlink w:anchor="_Toc29577568" w:history="1">
+          <w:hyperlink w:anchor="_Toc29720027" w:history="1">
             <w:r>
               <w:rPr>
                 <w:rStyle w:val="Hyperlink"/>
@@ -1506,7 +1501,7 @@
                 <w:noProof/>
                 <w:webHidden/>
               </w:rPr>
-              <w:instrText xml:space="preserve"> PAGEREF _Toc29577568 \h </w:instrText>
+              <w:instrText xml:space="preserve"> PAGEREF _Toc29720027 \h </w:instrText>
             </w:r>
             <w:r>
               <w:rPr>
@@ -1550,7 +1545,7 @@
               <w:lang w:eastAsia="en-GB"/>
             </w:rPr>
           </w:pPr>
-          <w:hyperlink w:anchor="_Toc29577569" w:history="1">
+          <w:hyperlink w:anchor="_Toc29720028" w:history="1">
             <w:r>
               <w:rPr>
                 <w:rStyle w:val="Hyperlink"/>
@@ -1577,7 +1572,7 @@
                 <w:noProof/>
                 <w:webHidden/>
               </w:rPr>
-              <w:instrText xml:space="preserve"> PAGEREF _Toc29577569 \h </w:instrText>
+              <w:instrText xml:space="preserve"> PAGEREF _Toc29720028 \h </w:instrText>
             </w:r>
             <w:r>
               <w:rPr>
@@ -1621,7 +1616,7 @@
               <w:lang w:eastAsia="en-GB"/>
             </w:rPr>
           </w:pPr>
-          <w:hyperlink w:anchor="_Toc29577570" w:history="1">
+          <w:hyperlink w:anchor="_Toc29720029" w:history="1">
             <w:r>
               <w:rPr>
                 <w:rStyle w:val="Hyperlink"/>
@@ -1648,7 +1643,7 @@
                 <w:noProof/>
                 <w:webHidden/>
               </w:rPr>
-              <w:instrText xml:space="preserve"> PAGEREF _Toc29577570 \h </w:instrText>
+              <w:instrText xml:space="preserve"> PAGEREF _Toc29720029 \h </w:instrText>
             </w:r>
             <w:r>
               <w:rPr>
@@ -1691,7 +1686,7 @@
               <w:lang w:val="en-GB" w:eastAsia="en-GB"/>
             </w:rPr>
           </w:pPr>
-          <w:hyperlink w:anchor="_Toc29577571" w:history="1">
+          <w:hyperlink w:anchor="_Toc29720030" w:history="1">
             <w:r>
               <w:rPr>
                 <w:rStyle w:val="Hyperlink"/>
@@ -1733,7 +1728,7 @@
                 <w:noProof/>
                 <w:webHidden/>
               </w:rPr>
-              <w:instrText xml:space="preserve"> PAGEREF _Toc29577571 \h </w:instrText>
+              <w:instrText xml:space="preserve"> PAGEREF _Toc29720030 \h </w:instrText>
             </w:r>
             <w:r>
               <w:rPr>
@@ -1776,7 +1771,7 @@
               <w:lang w:val="en-GB" w:eastAsia="en-GB"/>
             </w:rPr>
           </w:pPr>
-          <w:hyperlink w:anchor="_Toc29577572" w:history="1">
+          <w:hyperlink w:anchor="_Toc29720031" w:history="1">
             <w:r>
               <w:rPr>
                 <w:rStyle w:val="Hyperlink"/>
@@ -1803,7 +1798,7 @@
                 <w:noProof/>
                 <w:webHidden/>
               </w:rPr>
-              <w:instrText xml:space="preserve"> PAGEREF _Toc29577572 \h </w:instrText>
+              <w:instrText xml:space="preserve"> PAGEREF _Toc29720031 \h </w:instrText>
             </w:r>
             <w:r>
               <w:rPr>
@@ -1846,7 +1841,7 @@
               <w:lang w:val="en-GB" w:eastAsia="en-GB"/>
             </w:rPr>
           </w:pPr>
-          <w:hyperlink w:anchor="_Toc29577573" w:history="1">
+          <w:hyperlink w:anchor="_Toc29720032" w:history="1">
             <w:r>
               <w:rPr>
                 <w:rStyle w:val="Hyperlink"/>
@@ -1873,7 +1868,7 @@
                 <w:noProof/>
                 <w:webHidden/>
               </w:rPr>
-              <w:instrText xml:space="preserve"> PAGEREF _Toc29577573 \h </w:instrText>
+              <w:instrText xml:space="preserve"> PAGEREF _Toc29720032 \h </w:instrText>
             </w:r>
             <w:r>
               <w:rPr>
@@ -1917,7 +1912,7 @@
               <w:lang w:eastAsia="en-GB"/>
             </w:rPr>
           </w:pPr>
-          <w:hyperlink w:anchor="_Toc29577574" w:history="1">
+          <w:hyperlink w:anchor="_Toc29720033" w:history="1">
             <w:r>
               <w:rPr>
                 <w:rStyle w:val="Hyperlink"/>
@@ -1944,7 +1939,7 @@
                 <w:noProof/>
                 <w:webHidden/>
               </w:rPr>
-              <w:instrText xml:space="preserve"> PAGEREF _Toc29577574 \h </w:instrText>
+              <w:instrText xml:space="preserve"> PAGEREF _Toc29720033 \h </w:instrText>
             </w:r>
             <w:r>
               <w:rPr>
@@ -1988,7 +1983,7 @@
               <w:lang w:eastAsia="en-GB"/>
             </w:rPr>
           </w:pPr>
-          <w:hyperlink w:anchor="_Toc29577575" w:history="1">
+          <w:hyperlink w:anchor="_Toc29720034" w:history="1">
             <w:r>
               <w:rPr>
                 <w:rStyle w:val="Hyperlink"/>
@@ -2015,7 +2010,7 @@
                 <w:noProof/>
                 <w:webHidden/>
               </w:rPr>
-              <w:instrText xml:space="preserve"> PAGEREF _Toc29577575 \h </w:instrText>
+              <w:instrText xml:space="preserve"> PAGEREF _Toc29720034 \h </w:instrText>
             </w:r>
             <w:r>
               <w:rPr>
@@ -2058,7 +2053,7 @@
               <w:lang w:val="en-GB" w:eastAsia="en-GB"/>
             </w:rPr>
           </w:pPr>
-          <w:hyperlink w:anchor="_Toc29577576" w:history="1">
+          <w:hyperlink w:anchor="_Toc29720035" w:history="1">
             <w:r>
               <w:rPr>
                 <w:rStyle w:val="Hyperlink"/>
@@ -2086,7 +2081,7 @@
                 <w:noProof/>
                 <w:webHidden/>
               </w:rPr>
-              <w:instrText xml:space="preserve"> PAGEREF _Toc29577576 \h </w:instrText>
+              <w:instrText xml:space="preserve"> PAGEREF _Toc29720035 \h </w:instrText>
             </w:r>
             <w:r>
               <w:rPr>
@@ -2129,7 +2124,7 @@
               <w:lang w:val="en-GB" w:eastAsia="en-GB"/>
             </w:rPr>
           </w:pPr>
-          <w:hyperlink w:anchor="_Toc29577577" w:history="1">
+          <w:hyperlink w:anchor="_Toc29720036" w:history="1">
             <w:r>
               <w:rPr>
                 <w:rStyle w:val="Hyperlink"/>
@@ -2156,7 +2151,7 @@
                 <w:noProof/>
                 <w:webHidden/>
               </w:rPr>
-              <w:instrText xml:space="preserve"> PAGEREF _Toc29577577 \h </w:instrText>
+              <w:instrText xml:space="preserve"> PAGEREF _Toc29720036 \h </w:instrText>
             </w:r>
             <w:r>
               <w:rPr>
@@ -2199,7 +2194,7 @@
               <w:lang w:val="en-GB" w:eastAsia="en-GB"/>
             </w:rPr>
           </w:pPr>
-          <w:hyperlink w:anchor="_Toc29577578" w:history="1">
+          <w:hyperlink w:anchor="_Toc29720037" w:history="1">
             <w:r>
               <w:rPr>
                 <w:rStyle w:val="Hyperlink"/>
@@ -2226,7 +2221,7 @@
                 <w:noProof/>
                 <w:webHidden/>
               </w:rPr>
-              <w:instrText xml:space="preserve"> PAGEREF _Toc29577578 \h </w:instrText>
+              <w:instrText xml:space="preserve"> PAGEREF _Toc29720037 \h </w:instrText>
             </w:r>
             <w:r>
               <w:rPr>
@@ -2269,7 +2264,7 @@
               <w:lang w:val="en-GB" w:eastAsia="en-GB"/>
             </w:rPr>
           </w:pPr>
-          <w:hyperlink w:anchor="_Toc29577579" w:history="1">
+          <w:hyperlink w:anchor="_Toc29720038" w:history="1">
             <w:r>
               <w:rPr>
                 <w:rStyle w:val="Hyperlink"/>
@@ -2297,7 +2292,7 @@
                 <w:noProof/>
                 <w:webHidden/>
               </w:rPr>
-              <w:instrText xml:space="preserve"> PAGEREF _Toc29577579 \h </w:instrText>
+              <w:instrText xml:space="preserve"> PAGEREF _Toc29720038 \h </w:instrText>
             </w:r>
             <w:r>
               <w:rPr>
@@ -2340,7 +2335,7 @@
               <w:lang w:val="en-GB" w:eastAsia="en-GB"/>
             </w:rPr>
           </w:pPr>
-          <w:hyperlink w:anchor="_Toc29577580" w:history="1">
+          <w:hyperlink w:anchor="_Toc29720039" w:history="1">
             <w:r>
               <w:rPr>
                 <w:rStyle w:val="Hyperlink"/>
@@ -2368,7 +2363,7 @@
                 <w:noProof/>
                 <w:webHidden/>
               </w:rPr>
-              <w:instrText xml:space="preserve"> PAGEREF _Toc29577580 \h </w:instrText>
+              <w:instrText xml:space="preserve"> PAGEREF _Toc29720039 \h </w:instrText>
             </w:r>
             <w:r>
               <w:rPr>
@@ -2411,7 +2406,7 @@
               <w:lang w:val="en-GB" w:eastAsia="en-GB"/>
             </w:rPr>
           </w:pPr>
-          <w:hyperlink w:anchor="_Toc29577581" w:history="1">
+          <w:hyperlink w:anchor="_Toc29720040" w:history="1">
             <w:r>
               <w:rPr>
                 <w:rStyle w:val="Hyperlink"/>
@@ -2439,7 +2434,7 @@
                 <w:noProof/>
                 <w:webHidden/>
               </w:rPr>
-              <w:instrText xml:space="preserve"> PAGEREF _Toc29577581 \h </w:instrText>
+              <w:instrText xml:space="preserve"> PAGEREF _Toc29720040 \h </w:instrText>
             </w:r>
             <w:r>
               <w:rPr>
@@ -2482,7 +2477,7 @@
               <w:lang w:val="en-GB" w:eastAsia="en-GB"/>
             </w:rPr>
           </w:pPr>
-          <w:hyperlink w:anchor="_Toc29577582" w:history="1">
+          <w:hyperlink w:anchor="_Toc29720041" w:history="1">
             <w:r>
               <w:rPr>
                 <w:rStyle w:val="Hyperlink"/>
@@ -2510,7 +2505,7 @@
                 <w:noProof/>
                 <w:webHidden/>
               </w:rPr>
-              <w:instrText xml:space="preserve"> PAGEREF _Toc29577582 \h </w:instrText>
+              <w:instrText xml:space="preserve"> PAGEREF _Toc29720041 \h </w:instrText>
             </w:r>
             <w:r>
               <w:rPr>
@@ -2553,7 +2548,7 @@
               <w:lang w:val="en-GB" w:eastAsia="en-GB"/>
             </w:rPr>
           </w:pPr>
-          <w:hyperlink w:anchor="_Toc29577583" w:history="1">
+          <w:hyperlink w:anchor="_Toc29720042" w:history="1">
             <w:r>
               <w:rPr>
                 <w:rStyle w:val="Hyperlink"/>
@@ -2581,7 +2576,7 @@
                 <w:noProof/>
                 <w:webHidden/>
               </w:rPr>
-              <w:instrText xml:space="preserve"> PAGEREF _Toc29577583 \h </w:instrText>
+              <w:instrText xml:space="preserve"> PAGEREF _Toc29720042 \h </w:instrText>
             </w:r>
             <w:r>
               <w:rPr>
@@ -2624,7 +2619,7 @@
               <w:lang w:val="en-GB" w:eastAsia="en-GB"/>
             </w:rPr>
           </w:pPr>
-          <w:hyperlink w:anchor="_Toc29577584" w:history="1">
+          <w:hyperlink w:anchor="_Toc29720043" w:history="1">
             <w:r>
               <w:rPr>
                 <w:rStyle w:val="Hyperlink"/>
@@ -2652,7 +2647,7 @@
                 <w:noProof/>
                 <w:webHidden/>
               </w:rPr>
-              <w:instrText xml:space="preserve"> PAGEREF _Toc29577584 \h </w:instrText>
+              <w:instrText xml:space="preserve"> PAGEREF _Toc29720043 \h </w:instrText>
             </w:r>
             <w:r>
               <w:rPr>
@@ -2695,7 +2690,7 @@
               <w:lang w:val="en-GB" w:eastAsia="en-GB"/>
             </w:rPr>
           </w:pPr>
-          <w:hyperlink w:anchor="_Toc29577585" w:history="1">
+          <w:hyperlink w:anchor="_Toc29720044" w:history="1">
             <w:r>
               <w:rPr>
                 <w:rStyle w:val="Hyperlink"/>
@@ -2723,7 +2718,7 @@
                 <w:noProof/>
                 <w:webHidden/>
               </w:rPr>
-              <w:instrText xml:space="preserve"> PAGEREF _Toc29577585 \h </w:instrText>
+              <w:instrText xml:space="preserve"> PAGEREF _Toc29720044 \h </w:instrText>
             </w:r>
             <w:r>
               <w:rPr>
@@ -2766,7 +2761,7 @@
               <w:lang w:val="en-GB" w:eastAsia="en-GB"/>
             </w:rPr>
           </w:pPr>
-          <w:hyperlink w:anchor="_Toc29577586" w:history="1">
+          <w:hyperlink w:anchor="_Toc29720045" w:history="1">
             <w:r>
               <w:rPr>
                 <w:rStyle w:val="Hyperlink"/>
@@ -2793,7 +2788,7 @@
                 <w:noProof/>
                 <w:webHidden/>
               </w:rPr>
-              <w:instrText xml:space="preserve"> PAGEREF _Toc29577586 \h </w:instrText>
+              <w:instrText xml:space="preserve"> PAGEREF _Toc29720045 \h </w:instrText>
             </w:r>
             <w:r>
               <w:rPr>
@@ -2836,7 +2831,7 @@
               <w:lang w:val="en-GB" w:eastAsia="en-GB"/>
             </w:rPr>
           </w:pPr>
-          <w:hyperlink w:anchor="_Toc29577587" w:history="1">
+          <w:hyperlink w:anchor="_Toc29720046" w:history="1">
             <w:r>
               <w:rPr>
                 <w:rStyle w:val="Hyperlink"/>
@@ -2864,7 +2859,7 @@
                 <w:noProof/>
                 <w:webHidden/>
               </w:rPr>
-              <w:instrText xml:space="preserve"> PAGEREF _Toc29577587 \h </w:instrText>
+              <w:instrText xml:space="preserve"> PAGEREF _Toc29720046 \h </w:instrText>
             </w:r>
             <w:r>
               <w:rPr>
@@ -2907,7 +2902,7 @@
               <w:lang w:val="en-GB" w:eastAsia="en-GB"/>
             </w:rPr>
           </w:pPr>
-          <w:hyperlink w:anchor="_Toc29577588" w:history="1">
+          <w:hyperlink w:anchor="_Toc29720047" w:history="1">
             <w:r>
               <w:rPr>
                 <w:rStyle w:val="Hyperlink"/>
@@ -2935,7 +2930,7 @@
                 <w:noProof/>
                 <w:webHidden/>
               </w:rPr>
-              <w:instrText xml:space="preserve"> PAGEREF _Toc29577588 \h </w:instrText>
+              <w:instrText xml:space="preserve"> PAGEREF _Toc29720047 \h </w:instrText>
             </w:r>
             <w:r>
               <w:rPr>
@@ -2978,7 +2973,7 @@
               <w:lang w:val="en-GB" w:eastAsia="en-GB"/>
             </w:rPr>
           </w:pPr>
-          <w:hyperlink w:anchor="_Toc29577589" w:history="1">
+          <w:hyperlink w:anchor="_Toc29720048" w:history="1">
             <w:r>
               <w:rPr>
                 <w:rStyle w:val="Hyperlink"/>
@@ -3006,7 +3001,7 @@
                 <w:noProof/>
                 <w:webHidden/>
               </w:rPr>
-              <w:instrText xml:space="preserve"> PAGEREF _Toc29577589 \h </w:instrText>
+              <w:instrText xml:space="preserve"> PAGEREF _Toc29720048 \h </w:instrText>
             </w:r>
             <w:r>
               <w:rPr>
@@ -3049,7 +3044,7 @@
               <w:lang w:val="en-GB" w:eastAsia="en-GB"/>
             </w:rPr>
           </w:pPr>
-          <w:hyperlink w:anchor="_Toc29577590" w:history="1">
+          <w:hyperlink w:anchor="_Toc29720049" w:history="1">
             <w:r>
               <w:rPr>
                 <w:rStyle w:val="Hyperlink"/>
@@ -3076,7 +3071,7 @@
                 <w:noProof/>
                 <w:webHidden/>
               </w:rPr>
-              <w:instrText xml:space="preserve"> PAGEREF _Toc29577590 \h </w:instrText>
+              <w:instrText xml:space="preserve"> PAGEREF _Toc29720049 \h </w:instrText>
             </w:r>
             <w:r>
               <w:rPr>
@@ -3119,7 +3114,7 @@
               <w:lang w:val="en-GB" w:eastAsia="en-GB"/>
             </w:rPr>
           </w:pPr>
-          <w:hyperlink w:anchor="_Toc29577591" w:history="1">
+          <w:hyperlink w:anchor="_Toc29720050" w:history="1">
             <w:r>
               <w:rPr>
                 <w:rStyle w:val="Hyperlink"/>
@@ -3147,7 +3142,7 @@
                 <w:noProof/>
                 <w:webHidden/>
               </w:rPr>
-              <w:instrText xml:space="preserve"> PAGEREF _Toc29577591 \h </w:instrText>
+              <w:instrText xml:space="preserve"> PAGEREF _Toc29720050 \h </w:instrText>
             </w:r>
             <w:r>
               <w:rPr>
@@ -3190,7 +3185,7 @@
               <w:lang w:val="en-GB" w:eastAsia="en-GB"/>
             </w:rPr>
           </w:pPr>
-          <w:hyperlink w:anchor="_Toc29577592" w:history="1">
+          <w:hyperlink w:anchor="_Toc29720051" w:history="1">
             <w:r>
               <w:rPr>
                 <w:rStyle w:val="Hyperlink"/>
@@ -3218,7 +3213,7 @@
                 <w:noProof/>
                 <w:webHidden/>
               </w:rPr>
-              <w:instrText xml:space="preserve"> PAGEREF _Toc29577592 \h </w:instrText>
+              <w:instrText xml:space="preserve"> PAGEREF _Toc29720051 \h </w:instrText>
             </w:r>
             <w:r>
               <w:rPr>
@@ -3261,7 +3256,7 @@
               <w:lang w:val="en-GB" w:eastAsia="en-GB"/>
             </w:rPr>
           </w:pPr>
-          <w:hyperlink w:anchor="_Toc29577593" w:history="1">
+          <w:hyperlink w:anchor="_Toc29720052" w:history="1">
             <w:r>
               <w:rPr>
                 <w:rStyle w:val="Hyperlink"/>
@@ -3289,7 +3284,7 @@
                 <w:noProof/>
                 <w:webHidden/>
               </w:rPr>
-              <w:instrText xml:space="preserve"> PAGEREF _Toc29577593 \h </w:instrText>
+              <w:instrText xml:space="preserve"> PAGEREF _Toc29720052 \h </w:instrText>
             </w:r>
             <w:r>
               <w:rPr>
@@ -3332,14 +3327,14 @@
               <w:lang w:val="en-GB" w:eastAsia="en-GB"/>
             </w:rPr>
           </w:pPr>
-          <w:hyperlink w:anchor="_Toc29577594" w:history="1">
+          <w:hyperlink w:anchor="_Toc29720053" w:history="1">
             <w:r>
               <w:rPr>
                 <w:rStyle w:val="Hyperlink"/>
                 <w:noProof/>
                 <w:lang w:val="nl-BE"/>
               </w:rPr>
-              <w:t>Ticket bezorgmogelijkheiden</w:t>
+              <w:t>Ticket bezorgmogelijkheden</w:t>
             </w:r>
             <w:r>
               <w:rPr>
@@ -3360,7 +3355,7 @@
                 <w:noProof/>
                 <w:webHidden/>
               </w:rPr>
-              <w:instrText xml:space="preserve"> PAGEREF _Toc29577594 \h </w:instrText>
+              <w:instrText xml:space="preserve"> PAGEREF _Toc29720053 \h </w:instrText>
             </w:r>
             <w:r>
               <w:rPr>
@@ -3403,7 +3398,7 @@
               <w:lang w:val="en-GB" w:eastAsia="en-GB"/>
             </w:rPr>
           </w:pPr>
-          <w:hyperlink w:anchor="_Toc29577595" w:history="1">
+          <w:hyperlink w:anchor="_Toc29720054" w:history="1">
             <w:r>
               <w:rPr>
                 <w:rStyle w:val="Hyperlink"/>
@@ -3430,7 +3425,7 @@
                 <w:noProof/>
                 <w:webHidden/>
               </w:rPr>
-              <w:instrText xml:space="preserve"> PAGEREF _Toc29577595 \h </w:instrText>
+              <w:instrText xml:space="preserve"> PAGEREF _Toc29720054 \h </w:instrText>
             </w:r>
             <w:r>
               <w:rPr>
@@ -3473,7 +3468,7 @@
               <w:lang w:val="en-GB" w:eastAsia="en-GB"/>
             </w:rPr>
           </w:pPr>
-          <w:hyperlink w:anchor="_Toc29577596" w:history="1">
+          <w:hyperlink w:anchor="_Toc29720055" w:history="1">
             <w:r>
               <w:rPr>
                 <w:rStyle w:val="Hyperlink"/>
@@ -3500,7 +3495,7 @@
                 <w:noProof/>
                 <w:webHidden/>
               </w:rPr>
-              <w:instrText xml:space="preserve"> PAGEREF _Toc29577596 \h </w:instrText>
+              <w:instrText xml:space="preserve"> PAGEREF _Toc29720055 \h </w:instrText>
             </w:r>
             <w:r>
               <w:rPr>
@@ -3543,7 +3538,7 @@
               <w:lang w:val="en-GB" w:eastAsia="en-GB"/>
             </w:rPr>
           </w:pPr>
-          <w:hyperlink w:anchor="_Toc29577597" w:history="1">
+          <w:hyperlink w:anchor="_Toc29720056" w:history="1">
             <w:r>
               <w:rPr>
                 <w:rStyle w:val="Hyperlink"/>
@@ -3571,7 +3566,7 @@
                 <w:noProof/>
                 <w:webHidden/>
               </w:rPr>
-              <w:instrText xml:space="preserve"> PAGEREF _Toc29577597 \h </w:instrText>
+              <w:instrText xml:space="preserve"> PAGEREF _Toc29720056 \h </w:instrText>
             </w:r>
             <w:r>
               <w:rPr>
@@ -3614,7 +3609,7 @@
               <w:lang w:val="en-GB" w:eastAsia="en-GB"/>
             </w:rPr>
           </w:pPr>
-          <w:hyperlink w:anchor="_Toc29577598" w:history="1">
+          <w:hyperlink w:anchor="_Toc29720057" w:history="1">
             <w:r>
               <w:rPr>
                 <w:rStyle w:val="Hyperlink"/>
@@ -3642,7 +3637,7 @@
                 <w:noProof/>
                 <w:webHidden/>
               </w:rPr>
-              <w:instrText xml:space="preserve"> PAGEREF _Toc29577598 \h </w:instrText>
+              <w:instrText xml:space="preserve"> PAGEREF _Toc29720057 \h </w:instrText>
             </w:r>
             <w:r>
               <w:rPr>
@@ -3685,7 +3680,7 @@
               <w:lang w:val="en-GB" w:eastAsia="en-GB"/>
             </w:rPr>
           </w:pPr>
-          <w:hyperlink w:anchor="_Toc29577599" w:history="1">
+          <w:hyperlink w:anchor="_Toc29720058" w:history="1">
             <w:r>
               <w:rPr>
                 <w:rStyle w:val="Hyperlink"/>
@@ -3713,7 +3708,7 @@
                 <w:noProof/>
                 <w:webHidden/>
               </w:rPr>
-              <w:instrText xml:space="preserve"> PAGEREF _Toc29577599 \h </w:instrText>
+              <w:instrText xml:space="preserve"> PAGEREF _Toc29720058 \h </w:instrText>
             </w:r>
             <w:r>
               <w:rPr>
@@ -3756,7 +3751,7 @@
               <w:lang w:val="en-GB" w:eastAsia="en-GB"/>
             </w:rPr>
           </w:pPr>
-          <w:hyperlink w:anchor="_Toc29577600" w:history="1">
+          <w:hyperlink w:anchor="_Toc29720059" w:history="1">
             <w:r>
               <w:rPr>
                 <w:rStyle w:val="Hyperlink"/>
@@ -3784,7 +3779,7 @@
                 <w:noProof/>
                 <w:webHidden/>
               </w:rPr>
-              <w:instrText xml:space="preserve"> PAGEREF _Toc29577600 \h </w:instrText>
+              <w:instrText xml:space="preserve"> PAGEREF _Toc29720059 \h </w:instrText>
             </w:r>
             <w:r>
               <w:rPr>
@@ -3827,7 +3822,7 @@
               <w:lang w:val="en-GB" w:eastAsia="en-GB"/>
             </w:rPr>
           </w:pPr>
-          <w:hyperlink w:anchor="_Toc29577601" w:history="1">
+          <w:hyperlink w:anchor="_Toc29720060" w:history="1">
             <w:r>
               <w:rPr>
                 <w:rStyle w:val="Hyperlink"/>
@@ -3855,7 +3850,7 @@
                 <w:noProof/>
                 <w:webHidden/>
               </w:rPr>
-              <w:instrText xml:space="preserve"> PAGEREF _Toc29577601 \h </w:instrText>
+              <w:instrText xml:space="preserve"> PAGEREF _Toc29720060 \h </w:instrText>
             </w:r>
             <w:r>
               <w:rPr>
@@ -3898,7 +3893,7 @@
               <w:lang w:val="en-GB" w:eastAsia="en-GB"/>
             </w:rPr>
           </w:pPr>
-          <w:hyperlink w:anchor="_Toc29577602" w:history="1">
+          <w:hyperlink w:anchor="_Toc29720061" w:history="1">
             <w:r>
               <w:rPr>
                 <w:rStyle w:val="Hyperlink"/>
@@ -3926,7 +3921,7 @@
                 <w:noProof/>
                 <w:webHidden/>
               </w:rPr>
-              <w:instrText xml:space="preserve"> PAGEREF _Toc29577602 \h </w:instrText>
+              <w:instrText xml:space="preserve"> PAGEREF _Toc29720061 \h </w:instrText>
             </w:r>
             <w:r>
               <w:rPr>
@@ -3969,7 +3964,7 @@
               <w:lang w:val="en-GB" w:eastAsia="en-GB"/>
             </w:rPr>
           </w:pPr>
-          <w:hyperlink w:anchor="_Toc29577603" w:history="1">
+          <w:hyperlink w:anchor="_Toc29720062" w:history="1">
             <w:r>
               <w:rPr>
                 <w:rStyle w:val="Hyperlink"/>
@@ -3997,7 +3992,7 @@
                 <w:noProof/>
                 <w:webHidden/>
               </w:rPr>
-              <w:instrText xml:space="preserve"> PAGEREF _Toc29577603 \h </w:instrText>
+              <w:instrText xml:space="preserve"> PAGEREF _Toc29720062 \h </w:instrText>
             </w:r>
             <w:r>
               <w:rPr>
@@ -4041,7 +4036,7 @@
               <w:lang w:eastAsia="en-GB"/>
             </w:rPr>
           </w:pPr>
-          <w:hyperlink w:anchor="_Toc29577604" w:history="1">
+          <w:hyperlink w:anchor="_Toc29720063" w:history="1">
             <w:r>
               <w:rPr>
                 <w:rStyle w:val="Hyperlink"/>
@@ -4069,7 +4064,7 @@
                 <w:noProof/>
                 <w:webHidden/>
               </w:rPr>
-              <w:instrText xml:space="preserve"> PAGEREF _Toc29577604 \h </w:instrText>
+              <w:instrText xml:space="preserve"> PAGEREF _Toc29720063 \h </w:instrText>
             </w:r>
             <w:r>
               <w:rPr>
@@ -4113,7 +4108,7 @@
               <w:lang w:eastAsia="en-GB"/>
             </w:rPr>
           </w:pPr>
-          <w:hyperlink w:anchor="_Toc29577605" w:history="1">
+          <w:hyperlink w:anchor="_Toc29720064" w:history="1">
             <w:r>
               <w:rPr>
                 <w:rStyle w:val="Hyperlink"/>
@@ -4141,7 +4136,7 @@
                 <w:noProof/>
                 <w:webHidden/>
               </w:rPr>
-              <w:instrText xml:space="preserve"> PAGEREF _Toc29577605 \h </w:instrText>
+              <w:instrText xml:space="preserve"> PAGEREF _Toc29720064 \h </w:instrText>
             </w:r>
             <w:r>
               <w:rPr>
@@ -4185,7 +4180,7 @@
               <w:lang w:eastAsia="en-GB"/>
             </w:rPr>
           </w:pPr>
-          <w:hyperlink w:anchor="_Toc29577606" w:history="1">
+          <w:hyperlink w:anchor="_Toc29720065" w:history="1">
             <w:r>
               <w:rPr>
                 <w:rStyle w:val="Hyperlink"/>
@@ -4213,7 +4208,7 @@
                 <w:noProof/>
                 <w:webHidden/>
               </w:rPr>
-              <w:instrText xml:space="preserve"> PAGEREF _Toc29577606 \h </w:instrText>
+              <w:instrText xml:space="preserve"> PAGEREF _Toc29720065 \h </w:instrText>
             </w:r>
             <w:r>
               <w:rPr>
@@ -4257,7 +4252,7 @@
               <w:lang w:eastAsia="en-GB"/>
             </w:rPr>
           </w:pPr>
-          <w:hyperlink w:anchor="_Toc29577607" w:history="1">
+          <w:hyperlink w:anchor="_Toc29720066" w:history="1">
             <w:r>
               <w:rPr>
                 <w:rStyle w:val="Hyperlink"/>
@@ -4284,7 +4279,7 @@
                 <w:noProof/>
                 <w:webHidden/>
               </w:rPr>
-              <w:instrText xml:space="preserve"> PAGEREF _Toc29577607 \h </w:instrText>
+              <w:instrText xml:space="preserve"> PAGEREF _Toc29720066 \h </w:instrText>
             </w:r>
             <w:r>
               <w:rPr>
@@ -4327,7 +4322,7 @@
               <w:lang w:val="en-GB" w:eastAsia="en-GB"/>
             </w:rPr>
           </w:pPr>
-          <w:hyperlink w:anchor="_Toc29577608" w:history="1">
+          <w:hyperlink w:anchor="_Toc29720067" w:history="1">
             <w:r>
               <w:rPr>
                 <w:rStyle w:val="Hyperlink"/>
@@ -4354,7 +4349,7 @@
                 <w:noProof/>
                 <w:webHidden/>
               </w:rPr>
-              <w:instrText xml:space="preserve"> PAGEREF _Toc29577608 \h </w:instrText>
+              <w:instrText xml:space="preserve"> PAGEREF _Toc29720067 \h </w:instrText>
             </w:r>
             <w:r>
               <w:rPr>
@@ -4397,7 +4392,7 @@
               <w:lang w:val="en-GB" w:eastAsia="en-GB"/>
             </w:rPr>
           </w:pPr>
-          <w:hyperlink w:anchor="_Toc29577609" w:history="1">
+          <w:hyperlink w:anchor="_Toc29720068" w:history="1">
             <w:r>
               <w:rPr>
                 <w:rStyle w:val="Hyperlink"/>
@@ -4425,7 +4420,7 @@
                 <w:noProof/>
                 <w:webHidden/>
               </w:rPr>
-              <w:instrText xml:space="preserve"> PAGEREF _Toc29577609 \h </w:instrText>
+              <w:instrText xml:space="preserve"> PAGEREF _Toc29720068 \h </w:instrText>
             </w:r>
             <w:r>
               <w:rPr>
@@ -4468,7 +4463,7 @@
               <w:lang w:val="en-GB" w:eastAsia="en-GB"/>
             </w:rPr>
           </w:pPr>
-          <w:hyperlink w:anchor="_Toc29577610" w:history="1">
+          <w:hyperlink w:anchor="_Toc29720069" w:history="1">
             <w:r>
               <w:rPr>
                 <w:rStyle w:val="Hyperlink"/>
@@ -4496,7 +4491,7 @@
                 <w:noProof/>
                 <w:webHidden/>
               </w:rPr>
-              <w:instrText xml:space="preserve"> PAGEREF _Toc29577610 \h </w:instrText>
+              <w:instrText xml:space="preserve"> PAGEREF _Toc29720069 \h </w:instrText>
             </w:r>
             <w:r>
               <w:rPr>
@@ -4540,7 +4535,7 @@
               <w:lang w:eastAsia="en-GB"/>
             </w:rPr>
           </w:pPr>
-          <w:hyperlink w:anchor="_Toc29577611" w:history="1">
+          <w:hyperlink w:anchor="_Toc29720070" w:history="1">
             <w:r>
               <w:rPr>
                 <w:rStyle w:val="Hyperlink"/>
@@ -4568,7 +4563,7 @@
                 <w:noProof/>
                 <w:webHidden/>
               </w:rPr>
-              <w:instrText xml:space="preserve"> PAGEREF _Toc29577611 \h </w:instrText>
+              <w:instrText xml:space="preserve"> PAGEREF _Toc29720070 \h </w:instrText>
             </w:r>
             <w:r>
               <w:rPr>
@@ -4612,7 +4607,7 @@
               <w:lang w:eastAsia="en-GB"/>
             </w:rPr>
           </w:pPr>
-          <w:hyperlink w:anchor="_Toc29577612" w:history="1">
+          <w:hyperlink w:anchor="_Toc29720071" w:history="1">
             <w:r>
               <w:rPr>
                 <w:rStyle w:val="Hyperlink"/>
@@ -4639,7 +4634,7 @@
                 <w:noProof/>
                 <w:webHidden/>
               </w:rPr>
-              <w:instrText xml:space="preserve"> PAGEREF _Toc29577612 \h </w:instrText>
+              <w:instrText xml:space="preserve"> PAGEREF _Toc29720071 \h </w:instrText>
             </w:r>
             <w:r>
               <w:rPr>
@@ -4682,7 +4677,7 @@
               <w:lang w:val="en-GB" w:eastAsia="en-GB"/>
             </w:rPr>
           </w:pPr>
-          <w:hyperlink w:anchor="_Toc29577613" w:history="1">
+          <w:hyperlink w:anchor="_Toc29720072" w:history="1">
             <w:r>
               <w:rPr>
                 <w:rStyle w:val="Hyperlink"/>
@@ -4709,7 +4704,7 @@
                 <w:noProof/>
                 <w:webHidden/>
               </w:rPr>
-              <w:instrText xml:space="preserve"> PAGEREF _Toc29577613 \h </w:instrText>
+              <w:instrText xml:space="preserve"> PAGEREF _Toc29720072 \h </w:instrText>
             </w:r>
             <w:r>
               <w:rPr>
@@ -4752,7 +4747,7 @@
               <w:lang w:val="en-GB" w:eastAsia="en-GB"/>
             </w:rPr>
           </w:pPr>
-          <w:hyperlink w:anchor="_Toc29577614" w:history="1">
+          <w:hyperlink w:anchor="_Toc29720073" w:history="1">
             <w:r>
               <w:rPr>
                 <w:rStyle w:val="Hyperlink"/>
@@ -4779,7 +4774,7 @@
                 <w:noProof/>
                 <w:webHidden/>
               </w:rPr>
-              <w:instrText xml:space="preserve"> PAGEREF _Toc29577614 \h </w:instrText>
+              <w:instrText xml:space="preserve"> PAGEREF _Toc29720073 \h </w:instrText>
             </w:r>
             <w:r>
               <w:rPr>
@@ -4822,7 +4817,7 @@
               <w:lang w:val="en-GB" w:eastAsia="en-GB"/>
             </w:rPr>
           </w:pPr>
-          <w:hyperlink w:anchor="_Toc29577615" w:history="1">
+          <w:hyperlink w:anchor="_Toc29720074" w:history="1">
             <w:r>
               <w:rPr>
                 <w:rStyle w:val="Hyperlink"/>
@@ -4849,7 +4844,7 @@
                 <w:noProof/>
                 <w:webHidden/>
               </w:rPr>
-              <w:instrText xml:space="preserve"> PAGEREF _Toc29577615 \h </w:instrText>
+              <w:instrText xml:space="preserve"> PAGEREF _Toc29720074 \h </w:instrText>
             </w:r>
             <w:r>
               <w:rPr>
@@ -4892,7 +4887,7 @@
               <w:lang w:val="en-GB" w:eastAsia="en-GB"/>
             </w:rPr>
           </w:pPr>
-          <w:hyperlink w:anchor="_Toc29577616" w:history="1">
+          <w:hyperlink w:anchor="_Toc29720075" w:history="1">
             <w:r>
               <w:rPr>
                 <w:rStyle w:val="Hyperlink"/>
@@ -4919,7 +4914,7 @@
                 <w:noProof/>
                 <w:webHidden/>
               </w:rPr>
-              <w:instrText xml:space="preserve"> PAGEREF _Toc29577616 \h </w:instrText>
+              <w:instrText xml:space="preserve"> PAGEREF _Toc29720075 \h </w:instrText>
             </w:r>
             <w:r>
               <w:rPr>
@@ -4962,7 +4957,7 @@
               <w:lang w:val="en-GB" w:eastAsia="en-GB"/>
             </w:rPr>
           </w:pPr>
-          <w:hyperlink w:anchor="_Toc29577617" w:history="1">
+          <w:hyperlink w:anchor="_Toc29720076" w:history="1">
             <w:r>
               <w:rPr>
                 <w:rStyle w:val="Hyperlink"/>
@@ -4989,7 +4984,7 @@
                 <w:noProof/>
                 <w:webHidden/>
               </w:rPr>
-              <w:instrText xml:space="preserve"> PAGEREF _Toc29577617 \h </w:instrText>
+              <w:instrText xml:space="preserve"> PAGEREF _Toc29720076 \h </w:instrText>
             </w:r>
             <w:r>
               <w:rPr>
@@ -5032,7 +5027,7 @@
               <w:lang w:val="en-GB" w:eastAsia="en-GB"/>
             </w:rPr>
           </w:pPr>
-          <w:hyperlink w:anchor="_Toc29577618" w:history="1">
+          <w:hyperlink w:anchor="_Toc29720077" w:history="1">
             <w:r>
               <w:rPr>
                 <w:rStyle w:val="Hyperlink"/>
@@ -5059,7 +5054,7 @@
                 <w:noProof/>
                 <w:webHidden/>
               </w:rPr>
-              <w:instrText xml:space="preserve"> PAGEREF _Toc29577618 \h </w:instrText>
+              <w:instrText xml:space="preserve"> PAGEREF _Toc29720077 \h </w:instrText>
             </w:r>
             <w:r>
               <w:rPr>
@@ -5102,7 +5097,7 @@
               <w:lang w:val="en-GB" w:eastAsia="en-GB"/>
             </w:rPr>
           </w:pPr>
-          <w:hyperlink w:anchor="_Toc29577619" w:history="1">
+          <w:hyperlink w:anchor="_Toc29720078" w:history="1">
             <w:r>
               <w:rPr>
                 <w:rStyle w:val="Hyperlink"/>
@@ -5129,7 +5124,7 @@
                 <w:noProof/>
                 <w:webHidden/>
               </w:rPr>
-              <w:instrText xml:space="preserve"> PAGEREF _Toc29577619 \h </w:instrText>
+              <w:instrText xml:space="preserve"> PAGEREF _Toc29720078 \h </w:instrText>
             </w:r>
             <w:r>
               <w:rPr>
@@ -5172,7 +5167,7 @@
               <w:lang w:val="en-GB" w:eastAsia="en-GB"/>
             </w:rPr>
           </w:pPr>
-          <w:hyperlink w:anchor="_Toc29577620" w:history="1">
+          <w:hyperlink w:anchor="_Toc29720079" w:history="1">
             <w:r>
               <w:rPr>
                 <w:rStyle w:val="Hyperlink"/>
@@ -5199,7 +5194,7 @@
                 <w:noProof/>
                 <w:webHidden/>
               </w:rPr>
-              <w:instrText xml:space="preserve"> PAGEREF _Toc29577620 \h </w:instrText>
+              <w:instrText xml:space="preserve"> PAGEREF _Toc29720079 \h </w:instrText>
             </w:r>
             <w:r>
               <w:rPr>
@@ -5242,7 +5237,7 @@
               <w:lang w:val="en-GB" w:eastAsia="en-GB"/>
             </w:rPr>
           </w:pPr>
-          <w:hyperlink w:anchor="_Toc29577621" w:history="1">
+          <w:hyperlink w:anchor="_Toc29720080" w:history="1">
             <w:r>
               <w:rPr>
                 <w:rStyle w:val="Hyperlink"/>
@@ -5269,7 +5264,7 @@
                 <w:noProof/>
                 <w:webHidden/>
               </w:rPr>
-              <w:instrText xml:space="preserve"> PAGEREF _Toc29577621 \h </w:instrText>
+              <w:instrText xml:space="preserve"> PAGEREF _Toc29720080 \h </w:instrText>
             </w:r>
             <w:r>
               <w:rPr>
@@ -5312,7 +5307,7 @@
               <w:lang w:val="en-GB" w:eastAsia="en-GB"/>
             </w:rPr>
           </w:pPr>
-          <w:hyperlink w:anchor="_Toc29577622" w:history="1">
+          <w:hyperlink w:anchor="_Toc29720081" w:history="1">
             <w:r>
               <w:rPr>
                 <w:rStyle w:val="Hyperlink"/>
@@ -5340,7 +5335,7 @@
                 <w:noProof/>
                 <w:webHidden/>
               </w:rPr>
-              <w:instrText xml:space="preserve"> PAGEREF _Toc29577622 \h </w:instrText>
+              <w:instrText xml:space="preserve"> PAGEREF _Toc29720081 \h </w:instrText>
             </w:r>
             <w:r>
               <w:rPr>
@@ -5383,7 +5378,7 @@
               <w:lang w:val="en-GB" w:eastAsia="en-GB"/>
             </w:rPr>
           </w:pPr>
-          <w:hyperlink w:anchor="_Toc29577623" w:history="1">
+          <w:hyperlink w:anchor="_Toc29720082" w:history="1">
             <w:r>
               <w:rPr>
                 <w:rStyle w:val="Hyperlink"/>
@@ -5411,7 +5406,7 @@
                 <w:noProof/>
                 <w:webHidden/>
               </w:rPr>
-              <w:instrText xml:space="preserve"> PAGEREF _Toc29577623 \h </w:instrText>
+              <w:instrText xml:space="preserve"> PAGEREF _Toc29720082 \h </w:instrText>
             </w:r>
             <w:r>
               <w:rPr>
@@ -5454,7 +5449,7 @@
               <w:lang w:val="en-GB" w:eastAsia="en-GB"/>
             </w:rPr>
           </w:pPr>
-          <w:hyperlink w:anchor="_Toc29577624" w:history="1">
+          <w:hyperlink w:anchor="_Toc29720083" w:history="1">
             <w:r>
               <w:rPr>
                 <w:rStyle w:val="Hyperlink"/>
@@ -5482,7 +5477,7 @@
                 <w:noProof/>
                 <w:webHidden/>
               </w:rPr>
-              <w:instrText xml:space="preserve"> PAGEREF _Toc29577624 \h </w:instrText>
+              <w:instrText xml:space="preserve"> PAGEREF _Toc29720083 \h </w:instrText>
             </w:r>
             <w:r>
               <w:rPr>
@@ -5525,7 +5520,7 @@
               <w:lang w:val="en-GB" w:eastAsia="en-GB"/>
             </w:rPr>
           </w:pPr>
-          <w:hyperlink w:anchor="_Toc29577625" w:history="1">
+          <w:hyperlink w:anchor="_Toc29720084" w:history="1">
             <w:r>
               <w:rPr>
                 <w:rStyle w:val="Hyperlink"/>
@@ -5553,7 +5548,7 @@
                 <w:noProof/>
                 <w:webHidden/>
               </w:rPr>
-              <w:instrText xml:space="preserve"> PAGEREF _Toc29577625 \h </w:instrText>
+              <w:instrText xml:space="preserve"> PAGEREF _Toc29720084 \h </w:instrText>
             </w:r>
             <w:r>
               <w:rPr>
@@ -5596,7 +5591,7 @@
               <w:lang w:val="en-GB" w:eastAsia="en-GB"/>
             </w:rPr>
           </w:pPr>
-          <w:hyperlink w:anchor="_Toc29577626" w:history="1">
+          <w:hyperlink w:anchor="_Toc29720085" w:history="1">
             <w:r>
               <w:rPr>
                 <w:rStyle w:val="Hyperlink"/>
@@ -5623,7 +5618,7 @@
                 <w:noProof/>
                 <w:webHidden/>
               </w:rPr>
-              <w:instrText xml:space="preserve"> PAGEREF _Toc29577626 \h </w:instrText>
+              <w:instrText xml:space="preserve"> PAGEREF _Toc29720085 \h </w:instrText>
             </w:r>
             <w:r>
               <w:rPr>
@@ -5666,7 +5661,7 @@
               <w:lang w:val="en-GB" w:eastAsia="en-GB"/>
             </w:rPr>
           </w:pPr>
-          <w:hyperlink w:anchor="_Toc29577627" w:history="1">
+          <w:hyperlink w:anchor="_Toc29720086" w:history="1">
             <w:r>
               <w:rPr>
                 <w:rStyle w:val="Hyperlink"/>
@@ -5694,7 +5689,7 @@
                 <w:noProof/>
                 <w:webHidden/>
               </w:rPr>
-              <w:instrText xml:space="preserve"> PAGEREF _Toc29577627 \h </w:instrText>
+              <w:instrText xml:space="preserve"> PAGEREF _Toc29720086 \h </w:instrText>
             </w:r>
             <w:r>
               <w:rPr>
@@ -5737,7 +5732,7 @@
               <w:lang w:val="en-GB" w:eastAsia="en-GB"/>
             </w:rPr>
           </w:pPr>
-          <w:hyperlink w:anchor="_Toc29577628" w:history="1">
+          <w:hyperlink w:anchor="_Toc29720087" w:history="1">
             <w:r>
               <w:rPr>
                 <w:rStyle w:val="Hyperlink"/>
@@ -5765,7 +5760,7 @@
                 <w:noProof/>
                 <w:webHidden/>
               </w:rPr>
-              <w:instrText xml:space="preserve"> PAGEREF _Toc29577628 \h </w:instrText>
+              <w:instrText xml:space="preserve"> PAGEREF _Toc29720087 \h </w:instrText>
             </w:r>
             <w:r>
               <w:rPr>
@@ -5808,7 +5803,7 @@
               <w:lang w:val="en-GB" w:eastAsia="en-GB"/>
             </w:rPr>
           </w:pPr>
-          <w:hyperlink w:anchor="_Toc29577629" w:history="1">
+          <w:hyperlink w:anchor="_Toc29720088" w:history="1">
             <w:r>
               <w:rPr>
                 <w:rStyle w:val="Hyperlink"/>
@@ -5836,7 +5831,7 @@
                 <w:noProof/>
                 <w:webHidden/>
               </w:rPr>
-              <w:instrText xml:space="preserve"> PAGEREF _Toc29577629 \h </w:instrText>
+              <w:instrText xml:space="preserve"> PAGEREF _Toc29720088 \h </w:instrText>
             </w:r>
             <w:r>
               <w:rPr>
@@ -5879,7 +5874,7 @@
               <w:lang w:val="en-GB" w:eastAsia="en-GB"/>
             </w:rPr>
           </w:pPr>
-          <w:hyperlink w:anchor="_Toc29577630" w:history="1">
+          <w:hyperlink w:anchor="_Toc29720089" w:history="1">
             <w:r>
               <w:rPr>
                 <w:rStyle w:val="Hyperlink"/>
@@ -5907,7 +5902,7 @@
                 <w:noProof/>
                 <w:webHidden/>
               </w:rPr>
-              <w:instrText xml:space="preserve"> PAGEREF _Toc29577630 \h </w:instrText>
+              <w:instrText xml:space="preserve"> PAGEREF _Toc29720089 \h </w:instrText>
             </w:r>
             <w:r>
               <w:rPr>
@@ -5950,7 +5945,7 @@
               <w:lang w:val="en-GB" w:eastAsia="en-GB"/>
             </w:rPr>
           </w:pPr>
-          <w:hyperlink w:anchor="_Toc29577631" w:history="1">
+          <w:hyperlink w:anchor="_Toc29720090" w:history="1">
             <w:r>
               <w:rPr>
                 <w:rStyle w:val="Hyperlink"/>
@@ -5978,7 +5973,7 @@
                 <w:noProof/>
                 <w:webHidden/>
               </w:rPr>
-              <w:instrText xml:space="preserve"> PAGEREF _Toc29577631 \h </w:instrText>
+              <w:instrText xml:space="preserve"> PAGEREF _Toc29720090 \h </w:instrText>
             </w:r>
             <w:r>
               <w:rPr>
@@ -6021,7 +6016,7 @@
               <w:lang w:val="en-GB" w:eastAsia="en-GB"/>
             </w:rPr>
           </w:pPr>
-          <w:hyperlink w:anchor="_Toc29577632" w:history="1">
+          <w:hyperlink w:anchor="_Toc29720091" w:history="1">
             <w:r>
               <w:rPr>
                 <w:rStyle w:val="Hyperlink"/>
@@ -6049,7 +6044,7 @@
                 <w:noProof/>
                 <w:webHidden/>
               </w:rPr>
-              <w:instrText xml:space="preserve"> PAGEREF _Toc29577632 \h </w:instrText>
+              <w:instrText xml:space="preserve"> PAGEREF _Toc29720091 \h </w:instrText>
             </w:r>
             <w:r>
               <w:rPr>
@@ -6101,14 +6096,14 @@
       <w:pPr>
         <w:pStyle w:val="Heading1"/>
       </w:pPr>
-      <w:bookmarkStart w:id="1" w:name="_Ref462145520"/>
-      <w:bookmarkStart w:id="2" w:name="_Toc29577548"/>
+      <w:bookmarkStart w:id="0" w:name="_Ref462145520"/>
+      <w:bookmarkStart w:id="1" w:name="_Toc29720007"/>
       <w:r>
         <w:lastRenderedPageBreak/>
         <w:t>Aanmelden</w:t>
       </w:r>
+      <w:bookmarkEnd w:id="0"/>
       <w:bookmarkEnd w:id="1"/>
-      <w:bookmarkEnd w:id="2"/>
     </w:p>
     <w:p>
       <w:r>
@@ -6226,10 +6221,12 @@
       <w:pPr>
         <w:pStyle w:val="Heading1"/>
       </w:pPr>
-      <w:bookmarkStart w:id="3" w:name="_Toc29577549"/>
+      <w:bookmarkStart w:id="2" w:name="_Toc29720008"/>
       <w:r>
         <w:t>Dashboard</w:t>
       </w:r>
+      <w:bookmarkStart w:id="3" w:name="_GoBack"/>
+      <w:bookmarkEnd w:id="2"/>
       <w:bookmarkEnd w:id="3"/>
     </w:p>
     <w:p>
@@ -6729,7 +6726,7 @@
       <w:pPr>
         <w:pStyle w:val="Heading1"/>
       </w:pPr>
-      <w:bookmarkStart w:id="4" w:name="_Toc29577550"/>
+      <w:bookmarkStart w:id="4" w:name="_Toc29720009"/>
       <w:r>
         <w:t>Navigatiebalk</w:t>
       </w:r>
@@ -7117,7 +7114,7 @@
         <w:pStyle w:val="Heading1"/>
       </w:pPr>
       <w:bookmarkStart w:id="5" w:name="_Ref29564135"/>
-      <w:bookmarkStart w:id="6" w:name="_Toc29577551"/>
+      <w:bookmarkStart w:id="6" w:name="_Toc29720010"/>
       <w:r>
         <w:lastRenderedPageBreak/>
         <w:t>Organisatie instellingen aanpassen</w:t>
@@ -7723,7 +7720,7 @@
           <w:lang w:val="nl-BE"/>
         </w:rPr>
       </w:pPr>
-      <w:bookmarkStart w:id="7" w:name="_Toc29577552"/>
+      <w:bookmarkStart w:id="7" w:name="_Toc29720011"/>
       <w:r>
         <w:rPr>
           <w:lang w:val="nl-BE"/>
@@ -8176,7 +8173,7 @@
           <w:lang w:val="nl-BE"/>
         </w:rPr>
       </w:pPr>
-      <w:bookmarkStart w:id="8" w:name="_Toc29577553"/>
+      <w:bookmarkStart w:id="8" w:name="_Toc29720012"/>
       <w:r>
         <w:rPr>
           <w:lang w:val="nl-BE"/>
@@ -8237,7 +8234,7 @@
       <w:pPr>
         <w:pStyle w:val="Heading1"/>
       </w:pPr>
-      <w:bookmarkStart w:id="9" w:name="_Toc29577554"/>
+      <w:bookmarkStart w:id="9" w:name="_Toc29720013"/>
       <w:r>
         <w:lastRenderedPageBreak/>
         <w:t>Locatie zoeken</w:t>
@@ -8354,7 +8351,7 @@
       <w:pPr>
         <w:pStyle w:val="Heading2"/>
       </w:pPr>
-      <w:bookmarkStart w:id="10" w:name="_Toc29577555"/>
+      <w:bookmarkStart w:id="10" w:name="_Toc29720014"/>
       <w:r>
         <w:t>Zoekparameters</w:t>
       </w:r>
@@ -8563,7 +8560,7 @@
       <w:pPr>
         <w:pStyle w:val="Heading2"/>
       </w:pPr>
-      <w:bookmarkStart w:id="11" w:name="_Toc29577556"/>
+      <w:bookmarkStart w:id="11" w:name="_Toc29720015"/>
       <w:r>
         <w:t>Zoekresultaat</w:t>
       </w:r>
@@ -8659,7 +8656,7 @@
       <w:pPr>
         <w:pStyle w:val="Heading1"/>
       </w:pPr>
-      <w:bookmarkStart w:id="12" w:name="_Toc29577557"/>
+      <w:bookmarkStart w:id="12" w:name="_Toc29720016"/>
       <w:r>
         <w:t>Locatie aanmaken</w:t>
       </w:r>
@@ -8870,7 +8867,7 @@
           <w:sz w:val="28"/>
         </w:rPr>
       </w:pPr>
-      <w:bookmarkStart w:id="13" w:name="_Toc29577558"/>
+      <w:bookmarkStart w:id="13" w:name="_Toc29720017"/>
       <w:r>
         <w:rPr>
           <w:sz w:val="28"/>
@@ -8997,7 +8994,7 @@
           <w:sz w:val="28"/>
         </w:rPr>
       </w:pPr>
-      <w:bookmarkStart w:id="14" w:name="_Toc29577559"/>
+      <w:bookmarkStart w:id="14" w:name="_Toc29720018"/>
       <w:r>
         <w:rPr>
           <w:sz w:val="28"/>
@@ -9102,7 +9099,7 @@
           <w:sz w:val="22"/>
         </w:rPr>
       </w:pPr>
-      <w:bookmarkStart w:id="15" w:name="_Toc29577560"/>
+      <w:bookmarkStart w:id="15" w:name="_Toc29720019"/>
       <w:r>
         <w:rPr>
           <w:sz w:val="22"/>
@@ -9245,7 +9242,7 @@
           <w:sz w:val="22"/>
         </w:rPr>
       </w:pPr>
-      <w:bookmarkStart w:id="16" w:name="_Toc29577561"/>
+      <w:bookmarkStart w:id="16" w:name="_Toc29720020"/>
       <w:r>
         <w:rPr>
           <w:sz w:val="22"/>
@@ -9397,7 +9394,7 @@
           <w:lang w:val="nl-BE"/>
         </w:rPr>
       </w:pPr>
-      <w:bookmarkStart w:id="17" w:name="_Toc29577562"/>
+      <w:bookmarkStart w:id="17" w:name="_Toc29720021"/>
       <w:r>
         <w:rPr>
           <w:lang w:val="nl-BE"/>
@@ -9548,7 +9545,7 @@
           <w:lang w:val="nl-BE"/>
         </w:rPr>
       </w:pPr>
-      <w:bookmarkStart w:id="18" w:name="_Toc29577563"/>
+      <w:bookmarkStart w:id="18" w:name="_Toc29720022"/>
       <w:r>
         <w:rPr>
           <w:sz w:val="22"/>
@@ -9893,7 +9890,7 @@
           <w:sz w:val="22"/>
         </w:rPr>
       </w:pPr>
-      <w:bookmarkStart w:id="19" w:name="_Toc29577564"/>
+      <w:bookmarkStart w:id="19" w:name="_Toc29720023"/>
       <w:r>
         <w:rPr>
           <w:sz w:val="22"/>
@@ -9973,7 +9970,7 @@
           <w:sz w:val="22"/>
         </w:rPr>
       </w:pPr>
-      <w:bookmarkStart w:id="20" w:name="_Toc29577565"/>
+      <w:bookmarkStart w:id="20" w:name="_Toc29720024"/>
       <w:r>
         <w:rPr>
           <w:sz w:val="22"/>
@@ -10282,7 +10279,7 @@
           <w:sz w:val="22"/>
         </w:rPr>
       </w:pPr>
-      <w:bookmarkStart w:id="21" w:name="_Toc29577566"/>
+      <w:bookmarkStart w:id="21" w:name="_Toc29720025"/>
       <w:r>
         <w:rPr>
           <w:sz w:val="22"/>
@@ -10423,7 +10420,7 @@
           <w:sz w:val="22"/>
         </w:rPr>
       </w:pPr>
-      <w:bookmarkStart w:id="22" w:name="_Toc29577567"/>
+      <w:bookmarkStart w:id="22" w:name="_Toc29720026"/>
       <w:r>
         <w:rPr>
           <w:sz w:val="22"/>
@@ -10573,7 +10570,7 @@
           <w:sz w:val="22"/>
         </w:rPr>
       </w:pPr>
-      <w:bookmarkStart w:id="23" w:name="_Toc29577568"/>
+      <w:bookmarkStart w:id="23" w:name="_Toc29720027"/>
       <w:r>
         <w:rPr>
           <w:sz w:val="22"/>
@@ -10823,7 +10820,7 @@
         <w:pStyle w:val="Heading1"/>
       </w:pPr>
       <w:bookmarkStart w:id="24" w:name="_Ref462152420"/>
-      <w:bookmarkStart w:id="25" w:name="_Toc29577569"/>
+      <w:bookmarkStart w:id="25" w:name="_Toc29720028"/>
       <w:r>
         <w:lastRenderedPageBreak/>
         <w:t>Evenement zoeken</w:t>
@@ -10940,7 +10937,7 @@
         <w:pStyle w:val="Heading1"/>
       </w:pPr>
       <w:bookmarkStart w:id="26" w:name="_Ref462152469"/>
-      <w:bookmarkStart w:id="27" w:name="_Toc29577570"/>
+      <w:bookmarkStart w:id="27" w:name="_Toc29720029"/>
       <w:r>
         <w:t>Evenement aanmaken</w:t>
       </w:r>
@@ -11240,7 +11237,7 @@
         <w:rPr>
           <w:lang w:val="nl-BE"/>
         </w:rPr>
-        <w:t>Ticket bezorgmogelijkheiden</w:t>
+        <w:t>Ticket bezorgmogelijkheden</w:t>
       </w:r>
       <w:r>
         <w:rPr>
@@ -11813,7 +11810,7 @@
         </w:rPr>
       </w:pPr>
       <w:bookmarkStart w:id="28" w:name="_Ref29565004"/>
-      <w:bookmarkStart w:id="29" w:name="_Toc29577571"/>
+      <w:bookmarkStart w:id="29" w:name="_Toc29720030"/>
       <w:r>
         <w:rPr>
           <w:sz w:val="24"/>
@@ -12192,7 +12189,7 @@
         </w:rPr>
       </w:pPr>
       <w:bookmarkStart w:id="30" w:name="_Ref29565014"/>
-      <w:bookmarkStart w:id="31" w:name="_Toc29577572"/>
+      <w:bookmarkStart w:id="31" w:name="_Toc29720031"/>
       <w:r>
         <w:rPr>
           <w:sz w:val="24"/>
@@ -12426,7 +12423,7 @@
       </w:pPr>
       <w:bookmarkStart w:id="32" w:name="_Ref29565018"/>
       <w:bookmarkStart w:id="33" w:name="_Ref29568913"/>
-      <w:bookmarkStart w:id="34" w:name="_Toc29577573"/>
+      <w:bookmarkStart w:id="34" w:name="_Toc29720032"/>
       <w:r>
         <w:rPr>
           <w:sz w:val="24"/>
@@ -12878,7 +12875,7 @@
       <w:pPr>
         <w:pStyle w:val="Heading1"/>
       </w:pPr>
-      <w:bookmarkStart w:id="35" w:name="_Toc29577574"/>
+      <w:bookmarkStart w:id="35" w:name="_Toc29720033"/>
       <w:r>
         <w:lastRenderedPageBreak/>
         <w:t>Evenement aanpassen</w:t>
@@ -13142,7 +13139,7 @@
         <w:pStyle w:val="Heading1"/>
       </w:pPr>
       <w:bookmarkStart w:id="36" w:name="_Ref462153123"/>
-      <w:bookmarkStart w:id="37" w:name="_Toc29577575"/>
+      <w:bookmarkStart w:id="37" w:name="_Toc29720034"/>
       <w:r>
         <w:lastRenderedPageBreak/>
         <w:t>Evenement beheren</w:t>
@@ -13157,7 +13154,7 @@
         </w:rPr>
       </w:pPr>
       <w:bookmarkStart w:id="38" w:name="_Ref29577283"/>
-      <w:bookmarkStart w:id="39" w:name="_Toc29577576"/>
+      <w:bookmarkStart w:id="39" w:name="_Toc29720035"/>
       <w:r>
         <w:rPr>
           <w:lang w:val="nl-BE"/>
@@ -13331,7 +13328,7 @@
       <w:pPr>
         <w:pStyle w:val="Heading3"/>
       </w:pPr>
-      <w:bookmarkStart w:id="40" w:name="_Toc29577577"/>
+      <w:bookmarkStart w:id="40" w:name="_Toc29720036"/>
       <w:r>
         <w:t>Actiecentrum</w:t>
       </w:r>
@@ -13485,7 +13482,7 @@
       <w:pPr>
         <w:pStyle w:val="Heading3"/>
       </w:pPr>
-      <w:bookmarkStart w:id="41" w:name="_Toc29577578"/>
+      <w:bookmarkStart w:id="41" w:name="_Toc29720037"/>
       <w:r>
         <w:t>Beheer</w:t>
       </w:r>
@@ -13717,7 +13714,7 @@
         <w:rPr>
           <w:lang w:val="nl-BE"/>
         </w:rPr>
-        <w:t>Ticket bezorgmogelijkheiden</w:t>
+        <w:t>Ticket bezorgmogelijkheden</w:t>
       </w:r>
       <w:r>
         <w:fldChar w:fldCharType="end"/>
@@ -13759,7 +13756,7 @@
           <w:lang w:val="nl-BE"/>
         </w:rPr>
       </w:pPr>
-      <w:bookmarkStart w:id="42" w:name="_Toc29577579"/>
+      <w:bookmarkStart w:id="42" w:name="_Toc29720038"/>
       <w:r>
         <w:rPr>
           <w:lang w:val="nl-BE"/>
@@ -13802,7 +13799,7 @@
         </w:rPr>
       </w:pPr>
       <w:bookmarkStart w:id="43" w:name="_Ref29569399"/>
-      <w:bookmarkStart w:id="44" w:name="_Toc29577580"/>
+      <w:bookmarkStart w:id="44" w:name="_Toc29720039"/>
       <w:r>
         <w:rPr>
           <w:lang w:val="nl-BE"/>
@@ -13911,7 +13908,7 @@
         </w:rPr>
       </w:pPr>
       <w:bookmarkStart w:id="45" w:name="_Ref29569766"/>
-      <w:bookmarkStart w:id="46" w:name="_Toc29577581"/>
+      <w:bookmarkStart w:id="46" w:name="_Toc29720040"/>
       <w:r>
         <w:rPr>
           <w:lang w:val="nl-BE"/>
@@ -14017,7 +14014,7 @@
           <w:lang w:val="nl-BE"/>
         </w:rPr>
       </w:pPr>
-      <w:bookmarkStart w:id="47" w:name="_Toc29577582"/>
+      <w:bookmarkStart w:id="47" w:name="_Toc29720041"/>
       <w:r>
         <w:rPr>
           <w:lang w:val="nl-BE"/>
@@ -14111,7 +14108,7 @@
           <w:lang w:val="nl-BE"/>
         </w:rPr>
       </w:pPr>
-      <w:bookmarkStart w:id="48" w:name="_Toc29577583"/>
+      <w:bookmarkStart w:id="48" w:name="_Toc29720042"/>
       <w:r>
         <w:rPr>
           <w:lang w:val="nl-BE"/>
@@ -14236,7 +14233,7 @@
         </w:rPr>
       </w:pPr>
       <w:bookmarkStart w:id="49" w:name="_Ref29570043"/>
-      <w:bookmarkStart w:id="50" w:name="_Toc29577584"/>
+      <w:bookmarkStart w:id="50" w:name="_Toc29720043"/>
       <w:r>
         <w:rPr>
           <w:lang w:val="nl-BE"/>
@@ -14543,7 +14540,7 @@
           <w:lang w:val="nl-BE"/>
         </w:rPr>
       </w:pPr>
-      <w:bookmarkStart w:id="51" w:name="_Toc29577585"/>
+      <w:bookmarkStart w:id="51" w:name="_Toc29720044"/>
       <w:r>
         <w:rPr>
           <w:lang w:val="nl-BE"/>
@@ -14887,7 +14884,7 @@
       <w:pPr>
         <w:pStyle w:val="Heading3"/>
       </w:pPr>
-      <w:bookmarkStart w:id="52" w:name="_Toc29577586"/>
+      <w:bookmarkStart w:id="52" w:name="_Toc29720045"/>
       <w:r>
         <w:t>Vertalingen bij feedback</w:t>
       </w:r>
@@ -15077,7 +15074,7 @@
           <w:lang w:val="nl-BE"/>
         </w:rPr>
       </w:pPr>
-      <w:bookmarkStart w:id="53" w:name="_Toc29577587"/>
+      <w:bookmarkStart w:id="53" w:name="_Toc29720046"/>
       <w:r>
         <w:rPr>
           <w:lang w:val="nl-BE"/>
@@ -15233,7 +15230,7 @@
         </w:rPr>
       </w:pPr>
       <w:bookmarkStart w:id="54" w:name="_Ref29565495"/>
-      <w:bookmarkStart w:id="55" w:name="_Toc29577588"/>
+      <w:bookmarkStart w:id="55" w:name="_Toc29720047"/>
       <w:r>
         <w:rPr>
           <w:lang w:val="nl-BE"/>
@@ -15412,7 +15409,7 @@
           <w:lang w:val="nl-BE"/>
         </w:rPr>
       </w:pPr>
-      <w:bookmarkStart w:id="56" w:name="_Toc29577589"/>
+      <w:bookmarkStart w:id="56" w:name="_Toc29720048"/>
       <w:r>
         <w:rPr>
           <w:lang w:val="nl-BE"/>
@@ -15563,7 +15560,7 @@
       <w:pPr>
         <w:pStyle w:val="Heading3"/>
       </w:pPr>
-      <w:bookmarkStart w:id="57" w:name="_Toc29577590"/>
+      <w:bookmarkStart w:id="57" w:name="_Toc29720049"/>
       <w:r>
         <w:t>Infotekst opstellen</w:t>
       </w:r>
@@ -16674,7 +16671,7 @@
         </w:rPr>
       </w:pPr>
       <w:bookmarkStart w:id="59" w:name="_Ref29570062"/>
-      <w:bookmarkStart w:id="60" w:name="_Toc29577591"/>
+      <w:bookmarkStart w:id="60" w:name="_Toc29720050"/>
       <w:r>
         <w:rPr>
           <w:lang w:val="nl-BE"/>
@@ -17059,7 +17056,7 @@
         </w:rPr>
       </w:pPr>
       <w:bookmarkStart w:id="61" w:name="_Ref29570069"/>
-      <w:bookmarkStart w:id="62" w:name="_Toc29577592"/>
+      <w:bookmarkStart w:id="62" w:name="_Toc29720051"/>
       <w:r>
         <w:rPr>
           <w:lang w:val="nl-BE"/>
@@ -17415,7 +17412,7 @@
         </w:rPr>
       </w:pPr>
       <w:bookmarkStart w:id="63" w:name="_Ref29570075"/>
-      <w:bookmarkStart w:id="64" w:name="_Toc29577593"/>
+      <w:bookmarkStart w:id="64" w:name="_Toc29720052"/>
       <w:r>
         <w:rPr>
           <w:lang w:val="nl-BE"/>
@@ -17594,13 +17591,13 @@
         </w:rPr>
       </w:pPr>
       <w:bookmarkStart w:id="65" w:name="_Ref29569169"/>
-      <w:bookmarkStart w:id="66" w:name="_Toc29577594"/>
+      <w:bookmarkStart w:id="66" w:name="_Toc29720053"/>
       <w:r>
         <w:rPr>
           <w:lang w:val="nl-BE"/>
         </w:rPr>
         <w:lastRenderedPageBreak/>
-        <w:t>Ticket bezorgmogelijkheiden</w:t>
+        <w:t>Ticket bezorgmogelijkheden</w:t>
       </w:r>
       <w:bookmarkEnd w:id="65"/>
       <w:bookmarkEnd w:id="66"/>
@@ -17771,7 +17768,7 @@
         <w:pStyle w:val="Heading2"/>
       </w:pPr>
       <w:bookmarkStart w:id="67" w:name="_Ref29569880"/>
-      <w:bookmarkStart w:id="68" w:name="_Toc29577595"/>
+      <w:bookmarkStart w:id="68" w:name="_Toc29720054"/>
       <w:r>
         <w:t>Starten met scannen</w:t>
       </w:r>
@@ -17844,7 +17841,7 @@
       <w:pPr>
         <w:pStyle w:val="Heading3"/>
       </w:pPr>
-      <w:bookmarkStart w:id="69" w:name="_Toc29577596"/>
+      <w:bookmarkStart w:id="69" w:name="_Toc29720055"/>
       <w:r>
         <w:t>Scanbestand inladen</w:t>
       </w:r>
@@ -18003,7 +18000,7 @@
           <w:lang w:val="nl-BE"/>
         </w:rPr>
       </w:pPr>
-      <w:bookmarkStart w:id="70" w:name="_Toc29577597"/>
+      <w:bookmarkStart w:id="70" w:name="_Toc29720056"/>
       <w:r>
         <w:rPr>
           <w:noProof/>
@@ -18115,7 +18112,7 @@
           <w:lang w:val="nl-BE"/>
         </w:rPr>
       </w:pPr>
-      <w:bookmarkStart w:id="71" w:name="_Toc29577598"/>
+      <w:bookmarkStart w:id="71" w:name="_Toc29720057"/>
       <w:r>
         <w:rPr>
           <w:noProof/>
@@ -18252,7 +18249,7 @@
       </w:pPr>
       <w:bookmarkStart w:id="72" w:name="_Ref29565453"/>
       <w:bookmarkStart w:id="73" w:name="_Ref29565456"/>
-      <w:bookmarkStart w:id="74" w:name="_Toc29577599"/>
+      <w:bookmarkStart w:id="74" w:name="_Toc29720058"/>
       <w:r>
         <w:rPr>
           <w:lang w:val="nl-BE"/>
@@ -18783,7 +18780,7 @@
           <w:lang w:val="nl-BE"/>
         </w:rPr>
       </w:pPr>
-      <w:bookmarkStart w:id="75" w:name="_Toc29577600"/>
+      <w:bookmarkStart w:id="75" w:name="_Toc29720059"/>
       <w:r>
         <w:rPr>
           <w:lang w:val="nl-BE"/>
@@ -18979,7 +18976,7 @@
           <w:lang w:val="nl-BE"/>
         </w:rPr>
       </w:pPr>
-      <w:bookmarkStart w:id="76" w:name="_Toc29577601"/>
+      <w:bookmarkStart w:id="76" w:name="_Toc29720060"/>
       <w:r>
         <w:rPr>
           <w:lang w:val="nl-BE"/>
@@ -19073,7 +19070,7 @@
           <w:lang w:val="nl-BE"/>
         </w:rPr>
       </w:pPr>
-      <w:bookmarkStart w:id="77" w:name="_Toc29577602"/>
+      <w:bookmarkStart w:id="77" w:name="_Toc29720061"/>
       <w:r>
         <w:rPr>
           <w:lang w:val="nl-BE"/>
@@ -19410,7 +19407,7 @@
           <w:lang w:val="nl-BE"/>
         </w:rPr>
       </w:pPr>
-      <w:bookmarkStart w:id="78" w:name="_Toc29577603"/>
+      <w:bookmarkStart w:id="78" w:name="_Toc29720062"/>
       <w:r>
         <w:rPr>
           <w:lang w:val="nl-BE"/>
@@ -19648,7 +19645,7 @@
       </w:pPr>
       <w:bookmarkStart w:id="79" w:name="_Ref29565320"/>
       <w:bookmarkStart w:id="80" w:name="_Ref491963371"/>
-      <w:bookmarkStart w:id="81" w:name="_Toc29577604"/>
+      <w:bookmarkStart w:id="81" w:name="_Toc29720063"/>
       <w:r>
         <w:rPr>
           <w:lang w:val="nl-BE"/>
@@ -20263,7 +20260,7 @@
           <w:lang w:val="nl-BE"/>
         </w:rPr>
       </w:pPr>
-      <w:bookmarkStart w:id="82" w:name="_Toc29577605"/>
+      <w:bookmarkStart w:id="82" w:name="_Toc29720064"/>
       <w:r>
         <w:rPr>
           <w:lang w:val="nl-BE"/>
@@ -20481,7 +20478,7 @@
           <w:lang w:val="nl-BE"/>
         </w:rPr>
       </w:pPr>
-      <w:bookmarkStart w:id="83" w:name="_Toc29577606"/>
+      <w:bookmarkStart w:id="83" w:name="_Toc29720065"/>
       <w:r>
         <w:rPr>
           <w:lang w:val="nl-BE"/>
@@ -21967,7 +21964,7 @@
       <w:pPr>
         <w:pStyle w:val="Heading1"/>
       </w:pPr>
-      <w:bookmarkStart w:id="84" w:name="_Toc29577607"/>
+      <w:bookmarkStart w:id="84" w:name="_Toc29720066"/>
       <w:r>
         <w:lastRenderedPageBreak/>
         <w:t>F.A.Q.</w:t>
@@ -21978,7 +21975,7 @@
       <w:pPr>
         <w:pStyle w:val="Heading2"/>
       </w:pPr>
-      <w:bookmarkStart w:id="85" w:name="_Toc29577608"/>
+      <w:bookmarkStart w:id="85" w:name="_Toc29720067"/>
       <w:r>
         <w:t>Inhoud</w:t>
       </w:r>
@@ -22065,7 +22062,7 @@
         </w:rPr>
       </w:pPr>
       <w:bookmarkStart w:id="86" w:name="_Ref462144691"/>
-      <w:bookmarkStart w:id="87" w:name="_Toc29577609"/>
+      <w:bookmarkStart w:id="87" w:name="_Toc29720068"/>
       <w:r>
         <w:rPr>
           <w:lang w:val="nl-BE"/>
@@ -22161,7 +22158,7 @@
         </w:rPr>
       </w:pPr>
       <w:bookmarkStart w:id="88" w:name="_Ref462144856"/>
-      <w:bookmarkStart w:id="89" w:name="_Toc29577610"/>
+      <w:bookmarkStart w:id="89" w:name="_Toc29720069"/>
       <w:r>
         <w:rPr>
           <w:lang w:val="nl-BE"/>
@@ -22257,7 +22254,7 @@
         </w:rPr>
       </w:pPr>
       <w:bookmarkStart w:id="90" w:name="_Ref29568112"/>
-      <w:bookmarkStart w:id="91" w:name="_Toc29577611"/>
+      <w:bookmarkStart w:id="91" w:name="_Toc29720070"/>
       <w:r>
         <w:rPr>
           <w:lang w:val="nl-BE"/>
@@ -22838,7 +22835,7 @@
       <w:pPr>
         <w:pStyle w:val="Heading1"/>
       </w:pPr>
-      <w:bookmarkStart w:id="92" w:name="_Toc29577612"/>
+      <w:bookmarkStart w:id="92" w:name="_Toc29720071"/>
       <w:r>
         <w:lastRenderedPageBreak/>
         <w:t>Release notes</w:t>
@@ -22849,7 +22846,7 @@
       <w:pPr>
         <w:pStyle w:val="Heading2"/>
       </w:pPr>
-      <w:bookmarkStart w:id="93" w:name="_Toc29577613"/>
+      <w:bookmarkStart w:id="93" w:name="_Toc29720072"/>
       <w:r>
         <w:t>V3.0.0</w:t>
       </w:r>
@@ -23009,7 +23006,7 @@
       <w:pPr>
         <w:pStyle w:val="Heading2"/>
       </w:pPr>
-      <w:bookmarkStart w:id="94" w:name="_Toc29577614"/>
+      <w:bookmarkStart w:id="94" w:name="_Toc29720073"/>
       <w:r>
         <w:t>V3.1.0</w:t>
       </w:r>
@@ -23043,7 +23040,7 @@
       <w:pPr>
         <w:pStyle w:val="Heading2"/>
       </w:pPr>
-      <w:bookmarkStart w:id="95" w:name="_Toc29577615"/>
+      <w:bookmarkStart w:id="95" w:name="_Toc29720074"/>
       <w:r>
         <w:t>V3.2.0</w:t>
       </w:r>
@@ -23113,7 +23110,7 @@
       <w:pPr>
         <w:pStyle w:val="Heading2"/>
       </w:pPr>
-      <w:bookmarkStart w:id="96" w:name="_Toc29577616"/>
+      <w:bookmarkStart w:id="96" w:name="_Toc29720075"/>
       <w:r>
         <w:t>V3.3.0</w:t>
       </w:r>
@@ -23213,7 +23210,7 @@
       <w:pPr>
         <w:pStyle w:val="Heading2"/>
       </w:pPr>
-      <w:bookmarkStart w:id="97" w:name="_Toc29577617"/>
+      <w:bookmarkStart w:id="97" w:name="_Toc29720076"/>
       <w:r>
         <w:t>V3.3.1</w:t>
       </w:r>
@@ -23283,7 +23280,7 @@
       <w:pPr>
         <w:pStyle w:val="Heading2"/>
       </w:pPr>
-      <w:bookmarkStart w:id="98" w:name="_Toc29577618"/>
+      <w:bookmarkStart w:id="98" w:name="_Toc29720077"/>
       <w:r>
         <w:t>V3.3.2</w:t>
       </w:r>
@@ -23329,7 +23326,7 @@
       <w:pPr>
         <w:pStyle w:val="Heading2"/>
       </w:pPr>
-      <w:bookmarkStart w:id="99" w:name="_Toc29577619"/>
+      <w:bookmarkStart w:id="99" w:name="_Toc29720078"/>
       <w:r>
         <w:t>V3.3.3</w:t>
       </w:r>
@@ -23375,7 +23372,7 @@
       <w:pPr>
         <w:pStyle w:val="Heading2"/>
       </w:pPr>
-      <w:bookmarkStart w:id="100" w:name="_Toc29577620"/>
+      <w:bookmarkStart w:id="100" w:name="_Toc29720079"/>
       <w:r>
         <w:t>V3.3.4</w:t>
       </w:r>
@@ -23433,7 +23430,7 @@
       <w:pPr>
         <w:pStyle w:val="Heading2"/>
       </w:pPr>
-      <w:bookmarkStart w:id="101" w:name="_Toc29577621"/>
+      <w:bookmarkStart w:id="101" w:name="_Toc29720080"/>
       <w:r>
         <w:t>V4.0</w:t>
       </w:r>
@@ -23500,7 +23497,7 @@
           <w:lang w:val="nl-BE"/>
         </w:rPr>
       </w:pPr>
-      <w:bookmarkStart w:id="102" w:name="_Toc29577622"/>
+      <w:bookmarkStart w:id="102" w:name="_Toc29720081"/>
       <w:r>
         <w:rPr>
           <w:lang w:val="nl-BE"/>
@@ -23534,7 +23531,7 @@
           <w:lang w:val="nl-BE"/>
         </w:rPr>
       </w:pPr>
-      <w:bookmarkStart w:id="103" w:name="_Toc29577623"/>
+      <w:bookmarkStart w:id="103" w:name="_Toc29720082"/>
       <w:r>
         <w:rPr>
           <w:lang w:val="nl-BE"/>
@@ -23569,7 +23566,7 @@
           <w:lang w:val="nl-BE"/>
         </w:rPr>
       </w:pPr>
-      <w:bookmarkStart w:id="104" w:name="_Toc29577624"/>
+      <w:bookmarkStart w:id="104" w:name="_Toc29720083"/>
       <w:r>
         <w:rPr>
           <w:lang w:val="nl-BE"/>
@@ -23603,7 +23600,7 @@
           <w:lang w:val="nl-BE"/>
         </w:rPr>
       </w:pPr>
-      <w:bookmarkStart w:id="105" w:name="_Toc29577625"/>
+      <w:bookmarkStart w:id="105" w:name="_Toc29720084"/>
       <w:r>
         <w:rPr>
           <w:lang w:val="nl-BE"/>
@@ -23631,7 +23628,7 @@
       <w:pPr>
         <w:pStyle w:val="Heading2"/>
       </w:pPr>
-      <w:bookmarkStart w:id="106" w:name="_Toc29577626"/>
+      <w:bookmarkStart w:id="106" w:name="_Toc29720085"/>
       <w:r>
         <w:t>V4.2.0</w:t>
       </w:r>
@@ -23668,7 +23665,7 @@
           <w:lang w:val="nl-BE"/>
         </w:rPr>
       </w:pPr>
-      <w:bookmarkStart w:id="107" w:name="_Toc29577627"/>
+      <w:bookmarkStart w:id="107" w:name="_Toc29720086"/>
       <w:r>
         <w:rPr>
           <w:lang w:val="nl-BE"/>
@@ -23702,7 +23699,7 @@
           <w:lang w:val="nl-BE"/>
         </w:rPr>
       </w:pPr>
-      <w:bookmarkStart w:id="108" w:name="_Toc29577628"/>
+      <w:bookmarkStart w:id="108" w:name="_Toc29720087"/>
       <w:r>
         <w:rPr>
           <w:lang w:val="nl-BE"/>
@@ -23736,7 +23733,7 @@
           <w:lang w:val="nl-BE"/>
         </w:rPr>
       </w:pPr>
-      <w:bookmarkStart w:id="109" w:name="_Toc29577629"/>
+      <w:bookmarkStart w:id="109" w:name="_Toc29720088"/>
       <w:r>
         <w:rPr>
           <w:lang w:val="nl-BE"/>
@@ -23770,7 +23767,7 @@
           <w:lang w:val="nl-BE"/>
         </w:rPr>
       </w:pPr>
-      <w:bookmarkStart w:id="110" w:name="_Toc29577630"/>
+      <w:bookmarkStart w:id="110" w:name="_Toc29720089"/>
       <w:r>
         <w:rPr>
           <w:lang w:val="nl-BE"/>
@@ -23822,7 +23819,7 @@
           <w:lang w:val="nl-BE"/>
         </w:rPr>
       </w:pPr>
-      <w:bookmarkStart w:id="111" w:name="_Toc29577631"/>
+      <w:bookmarkStart w:id="111" w:name="_Toc29720090"/>
       <w:r>
         <w:rPr>
           <w:lang w:val="nl-BE"/>
@@ -23856,7 +23853,7 @@
           <w:lang w:val="nl-BE"/>
         </w:rPr>
       </w:pPr>
-      <w:bookmarkStart w:id="112" w:name="_Toc29577632"/>
+      <w:bookmarkStart w:id="112" w:name="_Toc29720091"/>
       <w:r>
         <w:rPr>
           <w:lang w:val="nl-BE"/>
@@ -30417,7 +30414,7 @@
 </file>
 
 <file path=customXml/itemProps1.xml><?xml version="1.0" encoding="utf-8"?>
-<ds:datastoreItem xmlns:ds="http://schemas.openxmlformats.org/officeDocument/2006/customXml" ds:itemID="{6355FE44-6991-4513-95DC-8B9CCA658295}">
+<ds:datastoreItem xmlns:ds="http://schemas.openxmlformats.org/officeDocument/2006/customXml" ds:itemID="{DCABAAC8-7644-415E-BBE6-00AB55054874}">
   <ds:schemaRefs>
     <ds:schemaRef ds:uri="http://schemas.openxmlformats.org/officeDocument/2006/bibliography"/>
   </ds:schemaRefs>

</xml_diff>